<commit_message>
WIP August 22 Quarterly Report
# 25

- Left off at Combining Table 3 and Table 4.

- I need to fill in the table to just make sure I get it done. Then, I need to come back and make improvements to the code tables. I should leave them as is, but I just can't.
</commit_message>
<xml_diff>
--- a/quarterly_reports/template_l2c_quarterly_report.docx
+++ b/quarterly_reports/template_l2c_quarterly_report.docx
@@ -1,6 +1,6 @@
 
 <file path=word/document.xml><?xml version="1.0" encoding="utf-8"?>
-<w:document xmlns:wpc="http://schemas.microsoft.com/office/word/2010/wordprocessingCanvas" xmlns:cx="http://schemas.microsoft.com/office/drawing/2014/chartex" xmlns:cx1="http://schemas.microsoft.com/office/drawing/2015/9/8/chartex" xmlns:cx2="http://schemas.microsoft.com/office/drawing/2015/10/21/chartex" xmlns:cx3="http://schemas.microsoft.com/office/drawing/2016/5/9/chartex" xmlns:cx4="http://schemas.microsoft.com/office/drawing/2016/5/10/chartex" xmlns:cx5="http://schemas.microsoft.com/office/drawing/2016/5/11/chartex" xmlns:cx6="http://schemas.microsoft.com/office/drawing/2016/5/12/chartex" xmlns:cx7="http://schemas.microsoft.com/office/drawing/2016/5/13/chartex" xmlns:cx8="http://schemas.microsoft.com/office/drawing/2016/5/14/chartex" xmlns:mc="http://schemas.openxmlformats.org/markup-compatibility/2006" xmlns:aink="http://schemas.microsoft.com/office/drawing/2016/ink" xmlns:am3d="http://schemas.microsoft.com/office/drawing/2017/model3d" xmlns:o="urn:schemas-microsoft-com:office:office" xmlns:r="http://schemas.openxmlformats.org/officeDocument/2006/relationships" xmlns:m="http://schemas.openxmlformats.org/officeDocument/2006/math" xmlns:v="urn:schemas-microsoft-com:vml" xmlns:wp14="http://schemas.microsoft.com/office/word/2010/wordprocessingDrawing" xmlns:wp="http://schemas.openxmlformats.org/drawingml/2006/wordprocessingDrawing" xmlns:w10="urn:schemas-microsoft-com:office:word" xmlns:w="http://schemas.openxmlformats.org/wordprocessingml/2006/main" xmlns:w14="http://schemas.microsoft.com/office/word/2010/wordml" xmlns:w15="http://schemas.microsoft.com/office/word/2012/wordml" xmlns:w16cex="http://schemas.microsoft.com/office/word/2018/wordml/cex" xmlns:w16cid="http://schemas.microsoft.com/office/word/2016/wordml/cid" xmlns:w16="http://schemas.microsoft.com/office/word/2018/wordml" xmlns:w16sdtdh="http://schemas.microsoft.com/office/word/2020/wordml/sdtdatahash" xmlns:w16se="http://schemas.microsoft.com/office/word/2015/wordml/symex" xmlns:wpg="http://schemas.microsoft.com/office/word/2010/wordprocessingGroup" xmlns:wpi="http://schemas.microsoft.com/office/word/2010/wordprocessingInk" xmlns:wne="http://schemas.microsoft.com/office/word/2006/wordml" xmlns:wps="http://schemas.microsoft.com/office/word/2010/wordprocessingShape" mc:Ignorable="w14 w15 w16se w16cid w16 w16cex w16sdtdh wp14">
+<w:document xmlns:wpc="http://schemas.microsoft.com/office/word/2010/wordprocessingCanvas" xmlns:cx="http://schemas.microsoft.com/office/drawing/2014/chartex" xmlns:cx1="http://schemas.microsoft.com/office/drawing/2015/9/8/chartex" xmlns:cx2="http://schemas.microsoft.com/office/drawing/2015/10/21/chartex" xmlns:cx3="http://schemas.microsoft.com/office/drawing/2016/5/9/chartex" xmlns:cx4="http://schemas.microsoft.com/office/drawing/2016/5/10/chartex" xmlns:cx5="http://schemas.microsoft.com/office/drawing/2016/5/11/chartex" xmlns:cx6="http://schemas.microsoft.com/office/drawing/2016/5/12/chartex" xmlns:cx7="http://schemas.microsoft.com/office/drawing/2016/5/13/chartex" xmlns:cx8="http://schemas.microsoft.com/office/drawing/2016/5/14/chartex" xmlns:mc="http://schemas.openxmlformats.org/markup-compatibility/2006" xmlns:aink="http://schemas.microsoft.com/office/drawing/2016/ink" xmlns:am3d="http://schemas.microsoft.com/office/drawing/2017/model3d" xmlns:o="urn:schemas-microsoft-com:office:office" xmlns:oel="http://schemas.microsoft.com/office/2019/extlst" xmlns:r="http://schemas.openxmlformats.org/officeDocument/2006/relationships" xmlns:m="http://schemas.openxmlformats.org/officeDocument/2006/math" xmlns:v="urn:schemas-microsoft-com:vml" xmlns:wp14="http://schemas.microsoft.com/office/word/2010/wordprocessingDrawing" xmlns:wp="http://schemas.openxmlformats.org/drawingml/2006/wordprocessingDrawing" xmlns:w10="urn:schemas-microsoft-com:office:word" xmlns:w="http://schemas.openxmlformats.org/wordprocessingml/2006/main" xmlns:w14="http://schemas.microsoft.com/office/word/2010/wordml" xmlns:w15="http://schemas.microsoft.com/office/word/2012/wordml" xmlns:w16cex="http://schemas.microsoft.com/office/word/2018/wordml/cex" xmlns:w16cid="http://schemas.microsoft.com/office/word/2016/wordml/cid" xmlns:w16="http://schemas.microsoft.com/office/word/2018/wordml" xmlns:w16sdtdh="http://schemas.microsoft.com/office/word/2020/wordml/sdtdatahash" xmlns:w16se="http://schemas.microsoft.com/office/word/2015/wordml/symex" xmlns:wpg="http://schemas.microsoft.com/office/word/2010/wordprocessingGroup" xmlns:wpi="http://schemas.microsoft.com/office/word/2010/wordprocessingInk" xmlns:wne="http://schemas.microsoft.com/office/word/2006/wordml" xmlns:wps="http://schemas.microsoft.com/office/word/2010/wordprocessingShape" mc:Ignorable="w14 w15 w16se w16cid w16 w16cex w16sdtdh wp14">
   <w:body>
     <w:p>
       <w:pPr>
@@ -344,7 +344,7 @@
                     <w:sz w:val="26"/>
                     <w:szCs w:val="26"/>
                   </w:rPr>
-                  <w:t>4</w:t>
+                  <w:t>3</w:t>
                 </w:r>
                 <w:r>
                   <w:rPr>
@@ -366,7 +366,7 @@
                     <w:sz w:val="26"/>
                     <w:szCs w:val="26"/>
                   </w:rPr>
-                  <w:t>1</w:t>
+                  <w:t>2</w:t>
                 </w:r>
                 <w:r>
                   <w:rPr>
@@ -414,7 +414,7 @@
                 <w:sz w:val="26"/>
                 <w:szCs w:val="26"/>
               </w:rPr>
-              <w:t>December</w:t>
+              <w:t>August</w:t>
             </w:r>
             <w:r>
               <w:rPr>
@@ -436,7 +436,7 @@
                 <w:sz w:val="26"/>
                 <w:szCs w:val="26"/>
               </w:rPr>
-              <w:t>1</w:t>
+              <w:t>19</w:t>
             </w:r>
             <w:r>
               <w:rPr>
@@ -458,7 +458,7 @@
                 <w:sz w:val="26"/>
                 <w:szCs w:val="26"/>
               </w:rPr>
-              <w:t>1</w:t>
+              <w:t>2</w:t>
             </w:r>
             <w:r>
               <w:rPr>
@@ -480,7 +480,7 @@
                 <w:sz w:val="26"/>
                 <w:szCs w:val="26"/>
               </w:rPr>
-              <w:t>2</w:t>
+              <w:t>11</w:t>
             </w:r>
             <w:r>
               <w:rPr>
@@ -491,7 +491,7 @@
                 <w:sz w:val="26"/>
                 <w:szCs w:val="26"/>
               </w:rPr>
-              <w:t xml:space="preserve">:00 – </w:t>
+              <w:t>:00</w:t>
             </w:r>
             <w:r>
               <w:rPr>
@@ -502,7 +502,29 @@
                 <w:sz w:val="26"/>
                 <w:szCs w:val="26"/>
               </w:rPr>
-              <w:t>3</w:t>
+              <w:t xml:space="preserve"> AM</w:t>
+            </w:r>
+            <w:r>
+              <w:rPr>
+                <w:rFonts w:ascii="Times New Roman" w:hAnsi="Times New Roman" w:cs="Times New Roman"/>
+                <w:i w:val="0"/>
+                <w:iCs/>
+                <w:color w:val="auto"/>
+                <w:sz w:val="26"/>
+                <w:szCs w:val="26"/>
+              </w:rPr>
+              <w:t xml:space="preserve"> – </w:t>
+            </w:r>
+            <w:r>
+              <w:rPr>
+                <w:rFonts w:ascii="Times New Roman" w:hAnsi="Times New Roman" w:cs="Times New Roman"/>
+                <w:i w:val="0"/>
+                <w:iCs/>
+                <w:color w:val="auto"/>
+                <w:sz w:val="26"/>
+                <w:szCs w:val="26"/>
+              </w:rPr>
+              <w:t>12</w:t>
             </w:r>
             <w:r>
               <w:rPr>
@@ -1881,7 +1903,7 @@
       </w:tblPr>
       <w:tblGrid>
         <w:gridCol w:w="6944"/>
-        <w:gridCol w:w="2556"/>
+        <w:gridCol w:w="2965"/>
       </w:tblGrid>
       <w:tr>
         <w:trPr>
@@ -1889,7 +1911,7 @@
         </w:trPr>
         <w:tc>
           <w:tcPr>
-            <w:tcW w:w="9500" w:type="dxa"/>
+            <w:tcW w:w="9641" w:type="dxa"/>
             <w:gridSpan w:val="2"/>
             <w:tcBorders>
               <w:bottom w:val="single" w:sz="4" w:space="0" w:color="auto"/>
@@ -1983,7 +2005,7 @@
         </w:tc>
         <w:tc>
           <w:tcPr>
-            <w:tcW w:w="2556" w:type="dxa"/>
+            <w:tcW w:w="2697" w:type="dxa"/>
             <w:tcBorders>
               <w:top w:val="single" w:sz="4" w:space="0" w:color="auto"/>
             </w:tcBorders>
@@ -1998,22 +2020,16 @@
                 <w:sz w:val="22"/>
               </w:rPr>
             </w:pPr>
-            <w:r>
-              <w:rPr>
-                <w:rFonts w:ascii="Times New Roman" w:eastAsia="Times New Roman" w:hAnsi="Times New Roman" w:cs="Times New Roman"/>
-                <w:color w:val="auto"/>
-                <w:sz w:val="22"/>
-              </w:rPr>
-              <w:t>5</w:t>
-            </w:r>
-            <w:r>
-              <w:rPr>
-                <w:rFonts w:ascii="Times New Roman" w:eastAsia="Times New Roman" w:hAnsi="Times New Roman" w:cs="Times New Roman"/>
-                <w:color w:val="auto"/>
-                <w:sz w:val="22"/>
-              </w:rPr>
-              <w:t>54</w:t>
-            </w:r>
+            <w:bookmarkStart w:id="9" w:name="t3_tot_clin_card_dist"/>
+            <w:r>
+              <w:rPr>
+                <w:rFonts w:ascii="Times New Roman" w:eastAsia="Times New Roman" w:hAnsi="Times New Roman" w:cs="Times New Roman"/>
+                <w:color w:val="auto"/>
+                <w:sz w:val="22"/>
+              </w:rPr>
+              <w:t>t3_tot_clin_card_dist</w:t>
+            </w:r>
+            <w:bookmarkEnd w:id="9"/>
           </w:p>
         </w:tc>
       </w:tr>
@@ -2064,7 +2080,7 @@
         </w:tc>
         <w:tc>
           <w:tcPr>
-            <w:tcW w:w="2556" w:type="dxa"/>
+            <w:tcW w:w="2697" w:type="dxa"/>
           </w:tcPr>
           <w:p>
             <w:pPr>
@@ -2076,30 +2092,16 @@
                 <w:sz w:val="22"/>
               </w:rPr>
             </w:pPr>
-            <w:r>
-              <w:rPr>
-                <w:rFonts w:ascii="Times New Roman" w:eastAsia="Times New Roman" w:hAnsi="Times New Roman" w:cs="Times New Roman"/>
-                <w:color w:val="auto"/>
-                <w:sz w:val="22"/>
-              </w:rPr>
-              <w:t>1</w:t>
-            </w:r>
-            <w:r>
-              <w:rPr>
-                <w:rFonts w:ascii="Times New Roman" w:eastAsia="Times New Roman" w:hAnsi="Times New Roman" w:cs="Times New Roman"/>
-                <w:color w:val="auto"/>
-                <w:sz w:val="22"/>
-              </w:rPr>
-              <w:t>4</w:t>
-            </w:r>
-            <w:r>
-              <w:rPr>
-                <w:rFonts w:ascii="Times New Roman" w:eastAsia="Times New Roman" w:hAnsi="Times New Roman" w:cs="Times New Roman"/>
-                <w:color w:val="auto"/>
-                <w:sz w:val="22"/>
-              </w:rPr>
-              <w:t>6</w:t>
-            </w:r>
+            <w:bookmarkStart w:id="10" w:name="t3_tot_n_part_clincard_replace"/>
+            <w:r>
+              <w:rPr>
+                <w:rFonts w:ascii="Times New Roman" w:eastAsia="Times New Roman" w:hAnsi="Times New Roman" w:cs="Times New Roman"/>
+                <w:color w:val="auto"/>
+                <w:sz w:val="22"/>
+              </w:rPr>
+              <w:t>t3_tot_n_part_clincard_replace</w:t>
+            </w:r>
+            <w:bookmarkEnd w:id="10"/>
           </w:p>
         </w:tc>
       </w:tr>
@@ -2132,7 +2134,7 @@
         </w:tc>
         <w:tc>
           <w:tcPr>
-            <w:tcW w:w="2556" w:type="dxa"/>
+            <w:tcW w:w="2697" w:type="dxa"/>
           </w:tcPr>
           <w:p>
             <w:pPr>
@@ -2144,22 +2146,16 @@
                 <w:sz w:val="22"/>
               </w:rPr>
             </w:pPr>
-            <w:r>
-              <w:rPr>
-                <w:rFonts w:ascii="Times New Roman" w:eastAsia="Times New Roman" w:hAnsi="Times New Roman" w:cs="Times New Roman"/>
-                <w:color w:val="auto"/>
-                <w:sz w:val="22"/>
-              </w:rPr>
-              <w:t>31</w:t>
-            </w:r>
-            <w:r>
-              <w:rPr>
-                <w:rFonts w:ascii="Times New Roman" w:eastAsia="Times New Roman" w:hAnsi="Times New Roman" w:cs="Times New Roman"/>
-                <w:color w:val="auto"/>
-                <w:sz w:val="22"/>
-              </w:rPr>
-              <w:t>2</w:t>
-            </w:r>
+            <w:bookmarkStart w:id="11" w:name="t3_tot_phones_dist"/>
+            <w:r>
+              <w:rPr>
+                <w:rFonts w:ascii="Times New Roman" w:eastAsia="Times New Roman" w:hAnsi="Times New Roman" w:cs="Times New Roman"/>
+                <w:color w:val="auto"/>
+                <w:sz w:val="22"/>
+              </w:rPr>
+              <w:t>t3_tot_phones_dist</w:t>
+            </w:r>
+            <w:bookmarkEnd w:id="11"/>
           </w:p>
         </w:tc>
       </w:tr>
@@ -2195,7 +2191,7 @@
         </w:tc>
         <w:tc>
           <w:tcPr>
-            <w:tcW w:w="2556" w:type="dxa"/>
+            <w:tcW w:w="2697" w:type="dxa"/>
             <w:tcBorders>
               <w:bottom w:val="single" w:sz="4" w:space="0" w:color="auto"/>
             </w:tcBorders>
@@ -2210,143 +2206,363 @@
                 <w:sz w:val="22"/>
               </w:rPr>
             </w:pPr>
-            <w:r>
-              <w:rPr>
-                <w:rFonts w:ascii="Times New Roman" w:eastAsia="Times New Roman" w:hAnsi="Times New Roman" w:cs="Times New Roman"/>
-                <w:color w:val="auto"/>
-                <w:sz w:val="22"/>
-              </w:rPr>
-              <w:t>104</w:t>
-            </w:r>
+            <w:bookmarkStart w:id="12" w:name="t3_tot_n_part_phone_replace"/>
+            <w:r>
+              <w:rPr>
+                <w:rFonts w:ascii="Times New Roman" w:eastAsia="Times New Roman" w:hAnsi="Times New Roman" w:cs="Times New Roman"/>
+                <w:color w:val="auto"/>
+                <w:sz w:val="22"/>
+              </w:rPr>
+              <w:t>t3_tot_n_part_phone_replace</w:t>
+            </w:r>
+            <w:bookmarkEnd w:id="12"/>
+          </w:p>
+        </w:tc>
+      </w:tr>
+      <w:tr>
+        <w:trPr>
+          <w:trHeight w:val="346"/>
+        </w:trPr>
+        <w:tc>
+          <w:tcPr>
+            <w:tcW w:w="6944" w:type="dxa"/>
+            <w:tcBorders>
+              <w:top w:val="single" w:sz="4" w:space="0" w:color="auto"/>
+            </w:tcBorders>
+          </w:tcPr>
+          <w:p>
+            <w:pPr>
+              <w:spacing w:before="20" w:after="48"/>
+              <w:rPr>
+                <w:rFonts w:ascii="Times New Roman" w:eastAsia="Times New Roman" w:hAnsi="Times New Roman" w:cs="Times New Roman"/>
+                <w:color w:val="auto"/>
+                <w:sz w:val="22"/>
+              </w:rPr>
+            </w:pPr>
+            <w:r>
+              <w:rPr>
+                <w:rFonts w:ascii="Times New Roman" w:eastAsia="Times New Roman" w:hAnsi="Times New Roman" w:cs="Times New Roman"/>
+                <w:color w:val="auto"/>
+                <w:sz w:val="22"/>
+              </w:rPr>
+              <w:t>Number of participants with 1 replacement card (2 total cards)</w:t>
+            </w:r>
+          </w:p>
+        </w:tc>
+        <w:tc>
+          <w:tcPr>
+            <w:tcW w:w="2697" w:type="dxa"/>
+            <w:tcBorders>
+              <w:top w:val="single" w:sz="4" w:space="0" w:color="auto"/>
+            </w:tcBorders>
+          </w:tcPr>
+          <w:p>
+            <w:pPr>
+              <w:spacing w:before="20" w:after="48"/>
+              <w:jc w:val="center"/>
+              <w:rPr>
+                <w:rFonts w:ascii="Times New Roman" w:eastAsia="Times New Roman" w:hAnsi="Times New Roman" w:cs="Times New Roman"/>
+                <w:color w:val="auto"/>
+                <w:sz w:val="22"/>
+              </w:rPr>
+            </w:pPr>
+            <w:bookmarkStart w:id="13" w:name="t3_n_clincard_replacements"/>
+            <w:bookmarkStart w:id="14" w:name="t3_n_clincard_replacements_1"/>
+            <w:r>
+              <w:rPr>
+                <w:rFonts w:ascii="Times New Roman" w:eastAsia="Times New Roman" w:hAnsi="Times New Roman" w:cs="Times New Roman"/>
+                <w:color w:val="auto"/>
+                <w:sz w:val="22"/>
+              </w:rPr>
+              <w:t>t3_n_clincard_replacements</w:t>
+            </w:r>
+            <w:bookmarkEnd w:id="13"/>
+            <w:r>
+              <w:rPr>
+                <w:rFonts w:ascii="Times New Roman" w:eastAsia="Times New Roman" w:hAnsi="Times New Roman" w:cs="Times New Roman"/>
+                <w:color w:val="auto"/>
+                <w:sz w:val="22"/>
+              </w:rPr>
+              <w:t>_</w:t>
+            </w:r>
+            <w:r>
+              <w:rPr>
+                <w:rFonts w:ascii="Times New Roman" w:eastAsia="Times New Roman" w:hAnsi="Times New Roman" w:cs="Times New Roman"/>
+                <w:color w:val="auto"/>
+                <w:sz w:val="22"/>
+              </w:rPr>
+              <w:t>1</w:t>
+            </w:r>
+            <w:bookmarkEnd w:id="14"/>
+          </w:p>
+        </w:tc>
+      </w:tr>
+      <w:tr>
+        <w:trPr>
+          <w:trHeight w:val="346"/>
+        </w:trPr>
+        <w:tc>
+          <w:tcPr>
+            <w:tcW w:w="6944" w:type="dxa"/>
+          </w:tcPr>
+          <w:p>
+            <w:pPr>
+              <w:spacing w:before="20" w:after="48"/>
+              <w:rPr>
+                <w:rFonts w:ascii="Times New Roman" w:eastAsia="Times New Roman" w:hAnsi="Times New Roman" w:cs="Times New Roman"/>
+                <w:color w:val="auto"/>
+                <w:sz w:val="22"/>
+              </w:rPr>
+            </w:pPr>
+            <w:r>
+              <w:rPr>
+                <w:rFonts w:ascii="Times New Roman" w:eastAsia="Times New Roman" w:hAnsi="Times New Roman" w:cs="Times New Roman"/>
+                <w:color w:val="auto"/>
+                <w:sz w:val="22"/>
+              </w:rPr>
+              <w:t>Number of participants with 2 replacement card (3 total cards)</w:t>
+            </w:r>
+          </w:p>
+        </w:tc>
+        <w:tc>
+          <w:tcPr>
+            <w:tcW w:w="2697" w:type="dxa"/>
+          </w:tcPr>
+          <w:p>
+            <w:pPr>
+              <w:spacing w:before="20" w:after="48"/>
+              <w:jc w:val="center"/>
+              <w:rPr>
+                <w:rFonts w:ascii="Times New Roman" w:eastAsia="Times New Roman" w:hAnsi="Times New Roman" w:cs="Times New Roman"/>
+                <w:color w:val="auto"/>
+                <w:sz w:val="22"/>
+              </w:rPr>
+            </w:pPr>
+            <w:bookmarkStart w:id="15" w:name="t3_n_clincard_replacements_2"/>
+            <w:r>
+              <w:rPr>
+                <w:rFonts w:ascii="Times New Roman" w:eastAsia="Times New Roman" w:hAnsi="Times New Roman" w:cs="Times New Roman"/>
+                <w:color w:val="auto"/>
+                <w:sz w:val="22"/>
+              </w:rPr>
+              <w:t>t3_n_clincard_replacements</w:t>
+            </w:r>
+            <w:r>
+              <w:rPr>
+                <w:rFonts w:ascii="Times New Roman" w:eastAsia="Times New Roman" w:hAnsi="Times New Roman" w:cs="Times New Roman"/>
+                <w:color w:val="auto"/>
+                <w:sz w:val="22"/>
+              </w:rPr>
+              <w:t>_2</w:t>
+            </w:r>
+            <w:bookmarkEnd w:id="15"/>
+          </w:p>
+        </w:tc>
+      </w:tr>
+      <w:tr>
+        <w:trPr>
+          <w:trHeight w:val="346"/>
+        </w:trPr>
+        <w:tc>
+          <w:tcPr>
+            <w:tcW w:w="6944" w:type="dxa"/>
+          </w:tcPr>
+          <w:p>
+            <w:pPr>
+              <w:spacing w:before="20" w:after="48"/>
+              <w:rPr>
+                <w:rFonts w:ascii="Times New Roman" w:eastAsia="Times New Roman" w:hAnsi="Times New Roman" w:cs="Times New Roman"/>
+                <w:color w:val="auto"/>
+                <w:sz w:val="22"/>
+              </w:rPr>
+            </w:pPr>
+            <w:r>
+              <w:rPr>
+                <w:rFonts w:ascii="Times New Roman" w:eastAsia="Times New Roman" w:hAnsi="Times New Roman" w:cs="Times New Roman"/>
+                <w:color w:val="auto"/>
+                <w:sz w:val="22"/>
+              </w:rPr>
+              <w:t>Number of participants with 3 replacement card (4 total cards)</w:t>
+            </w:r>
+          </w:p>
+        </w:tc>
+        <w:tc>
+          <w:tcPr>
+            <w:tcW w:w="2697" w:type="dxa"/>
+          </w:tcPr>
+          <w:p>
+            <w:pPr>
+              <w:spacing w:before="20" w:after="48"/>
+              <w:jc w:val="center"/>
+              <w:rPr>
+                <w:rFonts w:ascii="Times New Roman" w:eastAsia="Times New Roman" w:hAnsi="Times New Roman" w:cs="Times New Roman"/>
+                <w:color w:val="auto"/>
+                <w:sz w:val="22"/>
+              </w:rPr>
+            </w:pPr>
+            <w:bookmarkStart w:id="16" w:name="t3_n_clincard_replacements_3"/>
+            <w:r>
+              <w:rPr>
+                <w:rFonts w:ascii="Times New Roman" w:eastAsia="Times New Roman" w:hAnsi="Times New Roman" w:cs="Times New Roman"/>
+                <w:color w:val="auto"/>
+                <w:sz w:val="22"/>
+              </w:rPr>
+              <w:t>t3_n_clincard_replacements</w:t>
+            </w:r>
+            <w:r>
+              <w:rPr>
+                <w:rFonts w:ascii="Times New Roman" w:eastAsia="Times New Roman" w:hAnsi="Times New Roman" w:cs="Times New Roman"/>
+                <w:color w:val="auto"/>
+                <w:sz w:val="22"/>
+              </w:rPr>
+              <w:t>_3</w:t>
+            </w:r>
+            <w:bookmarkEnd w:id="16"/>
+          </w:p>
+        </w:tc>
+      </w:tr>
+      <w:tr>
+        <w:trPr>
+          <w:trHeight w:val="346"/>
+        </w:trPr>
+        <w:tc>
+          <w:tcPr>
+            <w:tcW w:w="6944" w:type="dxa"/>
+          </w:tcPr>
+          <w:p>
+            <w:pPr>
+              <w:spacing w:before="20" w:after="48"/>
+              <w:rPr>
+                <w:rFonts w:ascii="Times New Roman" w:eastAsia="Times New Roman" w:hAnsi="Times New Roman" w:cs="Times New Roman"/>
+                <w:color w:val="auto"/>
+                <w:sz w:val="22"/>
+              </w:rPr>
+            </w:pPr>
+            <w:r>
+              <w:rPr>
+                <w:rFonts w:ascii="Times New Roman" w:eastAsia="Times New Roman" w:hAnsi="Times New Roman" w:cs="Times New Roman"/>
+                <w:color w:val="auto"/>
+                <w:sz w:val="22"/>
+              </w:rPr>
+              <w:t>Number of participants with 4 replacement card (5 total cards)</w:t>
+            </w:r>
+          </w:p>
+        </w:tc>
+        <w:tc>
+          <w:tcPr>
+            <w:tcW w:w="2697" w:type="dxa"/>
+          </w:tcPr>
+          <w:p>
+            <w:pPr>
+              <w:spacing w:before="20" w:after="48"/>
+              <w:jc w:val="center"/>
+              <w:rPr>
+                <w:rFonts w:ascii="Times New Roman" w:eastAsia="Times New Roman" w:hAnsi="Times New Roman" w:cs="Times New Roman"/>
+                <w:color w:val="auto"/>
+                <w:sz w:val="22"/>
+              </w:rPr>
+            </w:pPr>
+            <w:bookmarkStart w:id="17" w:name="t3_n_clincard_replacements_4"/>
+            <w:r>
+              <w:rPr>
+                <w:rFonts w:ascii="Times New Roman" w:eastAsia="Times New Roman" w:hAnsi="Times New Roman" w:cs="Times New Roman"/>
+                <w:color w:val="auto"/>
+                <w:sz w:val="22"/>
+              </w:rPr>
+              <w:t>t3_n_clincard_replacements</w:t>
+            </w:r>
+            <w:r>
+              <w:rPr>
+                <w:rFonts w:ascii="Times New Roman" w:eastAsia="Times New Roman" w:hAnsi="Times New Roman" w:cs="Times New Roman"/>
+                <w:color w:val="auto"/>
+                <w:sz w:val="22"/>
+              </w:rPr>
+              <w:t>_4</w:t>
+            </w:r>
+            <w:bookmarkEnd w:id="17"/>
+          </w:p>
+        </w:tc>
+      </w:tr>
+      <w:tr>
+        <w:trPr>
+          <w:trHeight w:val="346"/>
+        </w:trPr>
+        <w:tc>
+          <w:tcPr>
+            <w:tcW w:w="6944" w:type="dxa"/>
+            <w:tcBorders>
+              <w:bottom w:val="single" w:sz="4" w:space="0" w:color="auto"/>
+            </w:tcBorders>
+          </w:tcPr>
+          <w:p>
+            <w:pPr>
+              <w:spacing w:before="20" w:after="48"/>
+              <w:rPr>
+                <w:rFonts w:ascii="Times New Roman" w:eastAsia="Times New Roman" w:hAnsi="Times New Roman" w:cs="Times New Roman"/>
+                <w:color w:val="auto"/>
+                <w:sz w:val="22"/>
+              </w:rPr>
+            </w:pPr>
+            <w:r>
+              <w:rPr>
+                <w:rFonts w:ascii="Times New Roman" w:eastAsia="Times New Roman" w:hAnsi="Times New Roman" w:cs="Times New Roman"/>
+                <w:color w:val="auto"/>
+                <w:sz w:val="22"/>
+              </w:rPr>
+              <w:t>Number of participants with 5 replacement card (6 total cards)</w:t>
+            </w:r>
+          </w:p>
+        </w:tc>
+        <w:tc>
+          <w:tcPr>
+            <w:tcW w:w="2697" w:type="dxa"/>
+            <w:tcBorders>
+              <w:bottom w:val="single" w:sz="4" w:space="0" w:color="auto"/>
+            </w:tcBorders>
+          </w:tcPr>
+          <w:p>
+            <w:pPr>
+              <w:spacing w:before="20" w:after="48"/>
+              <w:jc w:val="center"/>
+              <w:rPr>
+                <w:rFonts w:ascii="Times New Roman" w:eastAsia="Times New Roman" w:hAnsi="Times New Roman" w:cs="Times New Roman"/>
+                <w:color w:val="auto"/>
+                <w:sz w:val="22"/>
+              </w:rPr>
+            </w:pPr>
+            <w:bookmarkStart w:id="18" w:name="t3_n_clincard_replacements_5"/>
+            <w:r>
+              <w:rPr>
+                <w:rFonts w:ascii="Times New Roman" w:eastAsia="Times New Roman" w:hAnsi="Times New Roman" w:cs="Times New Roman"/>
+                <w:color w:val="auto"/>
+                <w:sz w:val="22"/>
+              </w:rPr>
+              <w:t>t3_n_clincard_replacements</w:t>
+            </w:r>
+            <w:r>
+              <w:rPr>
+                <w:rFonts w:ascii="Times New Roman" w:eastAsia="Times New Roman" w:hAnsi="Times New Roman" w:cs="Times New Roman"/>
+                <w:color w:val="auto"/>
+                <w:sz w:val="22"/>
+              </w:rPr>
+              <w:t>_5</w:t>
+            </w:r>
+            <w:bookmarkEnd w:id="18"/>
           </w:p>
         </w:tc>
       </w:tr>
     </w:tbl>
-    <w:p>
-      <w:pPr>
-        <w:numPr>
-          <w:ilvl w:val="0"/>
-          <w:numId w:val="47"/>
-        </w:numPr>
-        <w:ind w:left="360"/>
-        <w:rPr>
-          <w:rFonts w:ascii="Times New Roman" w:eastAsia="Times New Roman" w:hAnsi="Times New Roman" w:cs="Times New Roman"/>
-          <w:color w:val="auto"/>
-          <w:sz w:val="22"/>
-        </w:rPr>
-      </w:pPr>
-      <w:r>
-        <w:rPr>
-          <w:rFonts w:ascii="Times New Roman" w:eastAsia="Times New Roman" w:hAnsi="Times New Roman" w:cs="Times New Roman"/>
-          <w:color w:val="auto"/>
-          <w:sz w:val="22"/>
-        </w:rPr>
-        <w:t>91</w:t>
-      </w:r>
-      <w:r>
-        <w:rPr>
-          <w:rFonts w:ascii="Times New Roman" w:eastAsia="Times New Roman" w:hAnsi="Times New Roman" w:cs="Times New Roman"/>
-          <w:color w:val="auto"/>
-          <w:sz w:val="22"/>
-        </w:rPr>
-        <w:t xml:space="preserve"> Participants had cards replaced 1 time (2 total payment cards).</w:t>
-      </w:r>
-    </w:p>
-    <w:p>
-      <w:pPr>
-        <w:numPr>
-          <w:ilvl w:val="0"/>
-          <w:numId w:val="46"/>
-        </w:numPr>
-        <w:ind w:left="360"/>
-        <w:rPr>
-          <w:rFonts w:ascii="Times New Roman" w:eastAsia="Times New Roman" w:hAnsi="Times New Roman" w:cs="Times New Roman"/>
-          <w:color w:val="auto"/>
-          <w:sz w:val="22"/>
-        </w:rPr>
-      </w:pPr>
-      <w:r>
-        <w:rPr>
-          <w:rFonts w:ascii="Times New Roman" w:eastAsia="Times New Roman" w:hAnsi="Times New Roman" w:cs="Times New Roman"/>
-          <w:color w:val="auto"/>
-          <w:sz w:val="22"/>
-        </w:rPr>
-        <w:t>35</w:t>
-      </w:r>
-      <w:r>
-        <w:rPr>
-          <w:rFonts w:ascii="Times New Roman" w:eastAsia="Times New Roman" w:hAnsi="Times New Roman" w:cs="Times New Roman"/>
-          <w:color w:val="auto"/>
-          <w:sz w:val="22"/>
-        </w:rPr>
-        <w:t xml:space="preserve"> Participants had cards replaced 2 times (3 total payment cards).</w:t>
-      </w:r>
-    </w:p>
-    <w:p>
-      <w:pPr>
-        <w:numPr>
-          <w:ilvl w:val="0"/>
-          <w:numId w:val="46"/>
-        </w:numPr>
-        <w:ind w:left="360"/>
-        <w:rPr>
-          <w:rFonts w:ascii="Times New Roman" w:eastAsia="Times New Roman" w:hAnsi="Times New Roman" w:cs="Times New Roman"/>
-          <w:color w:val="auto"/>
-          <w:sz w:val="22"/>
-        </w:rPr>
-      </w:pPr>
-      <w:r>
-        <w:rPr>
-          <w:rFonts w:ascii="Times New Roman" w:eastAsia="Times New Roman" w:hAnsi="Times New Roman" w:cs="Times New Roman"/>
-          <w:color w:val="auto"/>
-          <w:sz w:val="22"/>
-        </w:rPr>
-        <w:t>16</w:t>
-      </w:r>
-      <w:r>
-        <w:rPr>
-          <w:rFonts w:ascii="Times New Roman" w:eastAsia="Times New Roman" w:hAnsi="Times New Roman" w:cs="Times New Roman"/>
-          <w:color w:val="auto"/>
-          <w:sz w:val="22"/>
-        </w:rPr>
-        <w:t xml:space="preserve"> Participants had cards replaced 3 times (4 total payment cards).</w:t>
-      </w:r>
-    </w:p>
-    <w:p>
-      <w:pPr>
-        <w:numPr>
-          <w:ilvl w:val="0"/>
-          <w:numId w:val="46"/>
-        </w:numPr>
-        <w:ind w:left="360"/>
-        <w:rPr>
-          <w:rFonts w:ascii="Times New Roman" w:eastAsia="Times New Roman" w:hAnsi="Times New Roman" w:cs="Times New Roman"/>
-          <w:color w:val="auto"/>
-          <w:sz w:val="22"/>
-        </w:rPr>
-      </w:pPr>
-      <w:r>
-        <w:rPr>
-          <w:rFonts w:ascii="Times New Roman" w:eastAsia="Times New Roman" w:hAnsi="Times New Roman" w:cs="Times New Roman"/>
-          <w:color w:val="auto"/>
-          <w:sz w:val="22"/>
-        </w:rPr>
-        <w:t>4</w:t>
-      </w:r>
-      <w:r>
-        <w:rPr>
-          <w:rFonts w:ascii="Times New Roman" w:eastAsia="Times New Roman" w:hAnsi="Times New Roman" w:cs="Times New Roman"/>
-          <w:color w:val="auto"/>
-          <w:sz w:val="22"/>
-        </w:rPr>
-        <w:t xml:space="preserve"> Participants had cards replaced 4 times (5 total payment cards).</w:t>
-      </w:r>
-    </w:p>
+    <w:p/>
+    <w:p/>
+    <w:p/>
+    <w:p/>
+    <w:p/>
+    <w:p/>
+    <w:p/>
     <w:p/>
     <w:tbl>
       <w:tblPr>
-        <w:tblStyle w:val="TableGrid3"/>
-        <w:tblpPr w:leftFromText="180" w:rightFromText="180" w:vertAnchor="page" w:horzAnchor="margin" w:tblpY="7234"/>
+        <w:tblStyle w:val="TableGrid"/>
         <w:tblW w:w="0" w:type="auto"/>
         <w:tblBorders>
           <w:top w:val="none" w:sz="0" w:space="0" w:color="auto"/>
@@ -2359,30 +2575,19 @@
         <w:tblLook w:val="04A0" w:firstRow="1" w:lastRow="0" w:firstColumn="1" w:lastColumn="0" w:noHBand="0" w:noVBand="1"/>
       </w:tblPr>
       <w:tblGrid>
-        <w:gridCol w:w="5728"/>
-        <w:gridCol w:w="3727"/>
+        <w:gridCol w:w="6655"/>
+        <w:gridCol w:w="3415"/>
       </w:tblGrid>
       <w:tr>
-        <w:trPr>
-          <w:trHeight w:val="340"/>
-        </w:trPr>
-        <w:tc>
-          <w:tcPr>
-            <w:tcW w:w="9455" w:type="dxa"/>
-            <w:gridSpan w:val="2"/>
+        <w:tc>
+          <w:tcPr>
+            <w:tcW w:w="6655" w:type="dxa"/>
             <w:tcBorders>
               <w:bottom w:val="single" w:sz="4" w:space="0" w:color="auto"/>
             </w:tcBorders>
-            <w:vAlign w:val="center"/>
-          </w:tcPr>
-          <w:p>
-            <w:pPr>
-              <w:rPr>
-                <w:rFonts w:ascii="Times New Roman" w:hAnsi="Times New Roman" w:cs="Times New Roman"/>
-                <w:color w:val="auto"/>
-                <w:sz w:val="22"/>
-              </w:rPr>
-            </w:pPr>
+          </w:tcPr>
+          <w:p>
+            <w:commentRangeStart w:id="19"/>
             <w:r>
               <w:rPr>
                 <w:rFonts w:ascii="Times New Roman" w:eastAsia="Times New Roman" w:hAnsi="Times New Roman" w:cs="Times New Roman"/>
@@ -2392,6 +2597,15 @@
               </w:rPr>
               <w:t xml:space="preserve">Table </w:t>
             </w:r>
+            <w:commentRangeEnd w:id="19"/>
+            <w:r>
+              <w:rPr>
+                <w:rStyle w:val="CommentReference"/>
+                <w:rFonts w:ascii="Cambria" w:eastAsia="Cambria" w:hAnsi="Cambria" w:cs="Cambria"/>
+                <w:color w:val="auto"/>
+              </w:rPr>
+              <w:commentReference w:id="19"/>
+            </w:r>
             <w:r>
               <w:rPr>
                 <w:rFonts w:ascii="Times New Roman" w:eastAsia="Times New Roman" w:hAnsi="Times New Roman" w:cs="Times New Roman"/>
@@ -2416,50 +2630,45 @@
                 <w:color w:val="auto"/>
                 <w:sz w:val="22"/>
               </w:rPr>
-              <w:t xml:space="preserve">  Phone distribution and replacement. </w:t>
-            </w:r>
+              <w:t xml:space="preserve">  Phone distribution and replacement.</w:t>
+            </w:r>
+          </w:p>
+        </w:tc>
+        <w:tc>
+          <w:tcPr>
+            <w:tcW w:w="3415" w:type="dxa"/>
+            <w:tcBorders>
+              <w:bottom w:val="single" w:sz="4" w:space="0" w:color="auto"/>
+            </w:tcBorders>
+          </w:tcPr>
+          <w:p>
+            <w:pPr>
+              <w:jc w:val="center"/>
+            </w:pPr>
           </w:p>
         </w:tc>
       </w:tr>
       <w:tr>
-        <w:trPr>
-          <w:trHeight w:val="340"/>
-        </w:trPr>
-        <w:tc>
-          <w:tcPr>
-            <w:tcW w:w="5728" w:type="dxa"/>
+        <w:tc>
+          <w:tcPr>
+            <w:tcW w:w="6655" w:type="dxa"/>
             <w:tcBorders>
               <w:top w:val="single" w:sz="4" w:space="0" w:color="auto"/>
             </w:tcBorders>
-            <w:vAlign w:val="center"/>
-          </w:tcPr>
-          <w:p>
-            <w:pPr>
-              <w:rPr>
-                <w:rFonts w:ascii="Times New Roman" w:hAnsi="Times New Roman" w:cs="Times New Roman"/>
-                <w:color w:val="auto"/>
-                <w:sz w:val="22"/>
-              </w:rPr>
-            </w:pPr>
-          </w:p>
-        </w:tc>
-        <w:tc>
-          <w:tcPr>
-            <w:tcW w:w="3727" w:type="dxa"/>
+          </w:tcPr>
+          <w:p/>
+        </w:tc>
+        <w:tc>
+          <w:tcPr>
+            <w:tcW w:w="3415" w:type="dxa"/>
             <w:tcBorders>
               <w:top w:val="single" w:sz="4" w:space="0" w:color="auto"/>
               <w:bottom w:val="single" w:sz="4" w:space="0" w:color="auto"/>
             </w:tcBorders>
-            <w:vAlign w:val="center"/>
-          </w:tcPr>
-          <w:p>
-            <w:pPr>
-              <w:jc w:val="center"/>
-              <w:rPr>
-                <w:rFonts w:ascii="Times New Roman" w:hAnsi="Times New Roman" w:cs="Times New Roman"/>
-                <w:color w:val="auto"/>
-                <w:sz w:val="22"/>
-              </w:rPr>
+          </w:tcPr>
+          <w:p>
+            <w:pPr>
+              <w:jc w:val="center"/>
             </w:pPr>
             <w:r>
               <w:rPr>
@@ -2481,39 +2690,44 @@
         </w:tc>
       </w:tr>
       <w:tr>
-        <w:trPr>
-          <w:trHeight w:val="340"/>
-        </w:trPr>
-        <w:tc>
-          <w:tcPr>
-            <w:tcW w:w="5728" w:type="dxa"/>
+        <w:tc>
+          <w:tcPr>
+            <w:tcW w:w="6655" w:type="dxa"/>
             <w:tcBorders>
               <w:bottom w:val="single" w:sz="4" w:space="0" w:color="auto"/>
             </w:tcBorders>
             <w:vAlign w:val="center"/>
           </w:tcPr>
           <w:p>
-            <w:pPr>
-              <w:spacing w:before="20" w:after="48"/>
+            <w:r>
               <w:rPr>
                 <w:rFonts w:ascii="Times New Roman" w:hAnsi="Times New Roman" w:cs="Times New Roman"/>
                 <w:color w:val="auto"/>
                 <w:sz w:val="22"/>
               </w:rPr>
-            </w:pPr>
+              <w:t xml:space="preserve">Total </w:t>
+            </w:r>
             <w:r>
               <w:rPr>
                 <w:rFonts w:ascii="Times New Roman" w:hAnsi="Times New Roman" w:cs="Times New Roman"/>
                 <w:color w:val="auto"/>
                 <w:sz w:val="22"/>
               </w:rPr>
-              <w:t>Total # of phones distributed overall</w:t>
-            </w:r>
-          </w:p>
-        </w:tc>
-        <w:tc>
-          <w:tcPr>
-            <w:tcW w:w="3727" w:type="dxa"/>
+              <w:t>number</w:t>
+            </w:r>
+            <w:r>
+              <w:rPr>
+                <w:rFonts w:ascii="Times New Roman" w:hAnsi="Times New Roman" w:cs="Times New Roman"/>
+                <w:color w:val="auto"/>
+                <w:sz w:val="22"/>
+              </w:rPr>
+              <w:t xml:space="preserve"> of phones distributed overall</w:t>
+            </w:r>
+          </w:p>
+        </w:tc>
+        <w:tc>
+          <w:tcPr>
+            <w:tcW w:w="3415" w:type="dxa"/>
             <w:tcBorders>
               <w:top w:val="single" w:sz="4" w:space="0" w:color="auto"/>
               <w:bottom w:val="single" w:sz="4" w:space="0" w:color="auto"/>
@@ -2522,91 +2736,58 @@
           </w:tcPr>
           <w:p>
             <w:pPr>
-              <w:spacing w:before="20" w:after="48"/>
-              <w:jc w:val="center"/>
+              <w:jc w:val="center"/>
+            </w:pPr>
+            <w:r>
               <w:rPr>
                 <w:rFonts w:ascii="Times New Roman" w:hAnsi="Times New Roman" w:cs="Times New Roman"/>
                 <w:color w:val="auto"/>
                 <w:sz w:val="22"/>
               </w:rPr>
-            </w:pPr>
-            <w:r>
-              <w:rPr>
-                <w:rFonts w:ascii="Times New Roman" w:hAnsi="Times New Roman" w:cs="Times New Roman"/>
-                <w:color w:val="auto"/>
-                <w:sz w:val="22"/>
-              </w:rPr>
-              <w:t xml:space="preserve">n </w:t>
-            </w:r>
-            <w:r>
-              <w:rPr>
-                <w:rFonts w:ascii="Times New Roman" w:hAnsi="Times New Roman" w:cs="Times New Roman"/>
-                <w:color w:val="auto"/>
-                <w:sz w:val="22"/>
-              </w:rPr>
-              <w:t>=</w:t>
-            </w:r>
-            <w:r>
-              <w:rPr>
-                <w:rFonts w:ascii="Times New Roman" w:hAnsi="Times New Roman" w:cs="Times New Roman"/>
-                <w:color w:val="auto"/>
-                <w:sz w:val="22"/>
-              </w:rPr>
-              <w:t xml:space="preserve"> </w:t>
-            </w:r>
-            <w:r>
-              <w:rPr>
-                <w:rFonts w:ascii="Times New Roman" w:hAnsi="Times New Roman" w:cs="Times New Roman"/>
-                <w:color w:val="auto"/>
-                <w:sz w:val="22"/>
-              </w:rPr>
-              <w:t>31</w:t>
-            </w:r>
-            <w:r>
-              <w:rPr>
-                <w:rFonts w:ascii="Times New Roman" w:hAnsi="Times New Roman" w:cs="Times New Roman"/>
-                <w:color w:val="auto"/>
-                <w:sz w:val="22"/>
-              </w:rPr>
-              <w:t>2</w:t>
+              <w:t>312</w:t>
             </w:r>
           </w:p>
         </w:tc>
       </w:tr>
       <w:tr>
-        <w:trPr>
-          <w:trHeight w:val="340"/>
-        </w:trPr>
-        <w:tc>
-          <w:tcPr>
-            <w:tcW w:w="5728" w:type="dxa"/>
+        <w:tc>
+          <w:tcPr>
+            <w:tcW w:w="6655" w:type="dxa"/>
             <w:tcBorders>
               <w:top w:val="single" w:sz="4" w:space="0" w:color="auto"/>
             </w:tcBorders>
             <w:vAlign w:val="center"/>
           </w:tcPr>
           <w:p>
-            <w:pPr>
-              <w:spacing w:before="20" w:after="48"/>
+            <w:r>
               <w:rPr>
                 <w:rFonts w:ascii="Times New Roman" w:hAnsi="Times New Roman" w:cs="Times New Roman"/>
                 <w:color w:val="auto"/>
                 <w:sz w:val="22"/>
               </w:rPr>
-            </w:pPr>
+              <w:t xml:space="preserve">Total </w:t>
+            </w:r>
             <w:r>
               <w:rPr>
                 <w:rFonts w:ascii="Times New Roman" w:hAnsi="Times New Roman" w:cs="Times New Roman"/>
                 <w:color w:val="auto"/>
                 <w:sz w:val="22"/>
               </w:rPr>
-              <w:t>Total # of participants in phone groups</w:t>
-            </w:r>
-          </w:p>
-        </w:tc>
-        <w:tc>
-          <w:tcPr>
-            <w:tcW w:w="3727" w:type="dxa"/>
+              <w:t>number</w:t>
+            </w:r>
+            <w:r>
+              <w:rPr>
+                <w:rFonts w:ascii="Times New Roman" w:hAnsi="Times New Roman" w:cs="Times New Roman"/>
+                <w:color w:val="auto"/>
+                <w:sz w:val="22"/>
+              </w:rPr>
+              <w:t xml:space="preserve"> of participants in phone groups</w:t>
+            </w:r>
+          </w:p>
+        </w:tc>
+        <w:tc>
+          <w:tcPr>
+            <w:tcW w:w="3415" w:type="dxa"/>
             <w:tcBorders>
               <w:top w:val="single" w:sz="4" w:space="0" w:color="auto"/>
             </w:tcBorders>
@@ -2614,13 +2795,7 @@
           </w:tcPr>
           <w:p>
             <w:pPr>
-              <w:spacing w:before="20" w:after="48"/>
-              <w:jc w:val="center"/>
-              <w:rPr>
-                <w:rFonts w:ascii="Times New Roman" w:hAnsi="Times New Roman" w:cs="Times New Roman"/>
-                <w:color w:val="auto"/>
-                <w:sz w:val="22"/>
-              </w:rPr>
+              <w:jc w:val="center"/>
             </w:pPr>
             <w:r>
               <w:rPr>
@@ -2634,47 +2809,46 @@
         </w:tc>
       </w:tr>
       <w:tr>
-        <w:trPr>
-          <w:trHeight w:val="340"/>
-        </w:trPr>
-        <w:tc>
-          <w:tcPr>
-            <w:tcW w:w="5728" w:type="dxa"/>
-            <w:vAlign w:val="center"/>
-          </w:tcPr>
-          <w:p>
-            <w:pPr>
-              <w:spacing w:before="20" w:after="48"/>
+        <w:tc>
+          <w:tcPr>
+            <w:tcW w:w="6655" w:type="dxa"/>
+            <w:vAlign w:val="center"/>
+          </w:tcPr>
+          <w:p>
+            <w:r>
               <w:rPr>
                 <w:rFonts w:ascii="Times New Roman" w:hAnsi="Times New Roman" w:cs="Times New Roman"/>
                 <w:color w:val="auto"/>
                 <w:sz w:val="22"/>
               </w:rPr>
-            </w:pPr>
+              <w:t xml:space="preserve">Total </w:t>
+            </w:r>
             <w:r>
               <w:rPr>
                 <w:rFonts w:ascii="Times New Roman" w:hAnsi="Times New Roman" w:cs="Times New Roman"/>
                 <w:color w:val="auto"/>
                 <w:sz w:val="22"/>
               </w:rPr>
-              <w:t>Total # of participants w/ phone replacements</w:t>
-            </w:r>
-          </w:p>
-        </w:tc>
-        <w:tc>
-          <w:tcPr>
-            <w:tcW w:w="3727" w:type="dxa"/>
-            <w:vAlign w:val="center"/>
-          </w:tcPr>
-          <w:p>
-            <w:pPr>
-              <w:spacing w:before="20" w:after="48"/>
-              <w:jc w:val="center"/>
+              <w:t>number</w:t>
+            </w:r>
+            <w:r>
               <w:rPr>
                 <w:rFonts w:ascii="Times New Roman" w:hAnsi="Times New Roman" w:cs="Times New Roman"/>
                 <w:color w:val="auto"/>
                 <w:sz w:val="22"/>
               </w:rPr>
+              <w:t xml:space="preserve"> of participants w/ phone replacements</w:t>
+            </w:r>
+          </w:p>
+        </w:tc>
+        <w:tc>
+          <w:tcPr>
+            <w:tcW w:w="3415" w:type="dxa"/>
+            <w:vAlign w:val="center"/>
+          </w:tcPr>
+          <w:p>
+            <w:pPr>
+              <w:jc w:val="center"/>
             </w:pPr>
             <w:r>
               <w:rPr>
@@ -2688,48 +2862,27 @@
         </w:tc>
       </w:tr>
       <w:tr>
-        <w:trPr>
-          <w:trHeight w:val="340"/>
-        </w:trPr>
-        <w:tc>
-          <w:tcPr>
-            <w:tcW w:w="5728" w:type="dxa"/>
-            <w:vAlign w:val="center"/>
-          </w:tcPr>
-          <w:p>
-            <w:pPr>
-              <w:spacing w:before="20" w:after="48"/>
+        <w:tc>
+          <w:tcPr>
+            <w:tcW w:w="6655" w:type="dxa"/>
+            <w:vAlign w:val="center"/>
+          </w:tcPr>
+          <w:p>
+            <w:r>
               <w:rPr>
                 <w:rFonts w:ascii="Times New Roman" w:hAnsi="Times New Roman" w:cs="Times New Roman"/>
                 <w:color w:val="auto"/>
                 <w:sz w:val="22"/>
               </w:rPr>
-            </w:pPr>
+              <w:t>Total number</w:t>
+            </w:r>
             <w:r>
               <w:rPr>
                 <w:rFonts w:ascii="Times New Roman" w:hAnsi="Times New Roman" w:cs="Times New Roman"/>
                 <w:color w:val="auto"/>
                 <w:sz w:val="22"/>
               </w:rPr>
-              <w:t xml:space="preserve"># </w:t>
-            </w:r>
-            <w:proofErr w:type="gramStart"/>
-            <w:r>
-              <w:rPr>
-                <w:rFonts w:ascii="Times New Roman" w:hAnsi="Times New Roman" w:cs="Times New Roman"/>
-                <w:color w:val="auto"/>
-                <w:sz w:val="22"/>
-              </w:rPr>
-              <w:t>of</w:t>
-            </w:r>
-            <w:proofErr w:type="gramEnd"/>
-            <w:r>
-              <w:rPr>
-                <w:rFonts w:ascii="Times New Roman" w:hAnsi="Times New Roman" w:cs="Times New Roman"/>
-                <w:color w:val="auto"/>
-                <w:sz w:val="22"/>
-              </w:rPr>
-              <w:t xml:space="preserve"> participants w/ phone replacement (</w:t>
+              <w:t xml:space="preserve"> of participants w/ phone replacement (</w:t>
             </w:r>
             <w:r>
               <w:rPr>
@@ -2752,18 +2905,12 @@
         </w:tc>
         <w:tc>
           <w:tcPr>
-            <w:tcW w:w="3727" w:type="dxa"/>
-            <w:vAlign w:val="center"/>
-          </w:tcPr>
-          <w:p>
-            <w:pPr>
-              <w:spacing w:before="20" w:after="48"/>
-              <w:jc w:val="center"/>
-              <w:rPr>
-                <w:rFonts w:ascii="Times New Roman" w:hAnsi="Times New Roman" w:cs="Times New Roman"/>
-                <w:color w:val="auto"/>
-                <w:sz w:val="22"/>
-              </w:rPr>
+            <w:tcW w:w="3415" w:type="dxa"/>
+            <w:vAlign w:val="center"/>
+          </w:tcPr>
+          <w:p>
+            <w:pPr>
+              <w:jc w:val="center"/>
             </w:pPr>
             <w:r>
               <w:rPr>
@@ -2777,48 +2924,27 @@
         </w:tc>
       </w:tr>
       <w:tr>
-        <w:trPr>
-          <w:trHeight w:val="340"/>
-        </w:trPr>
-        <w:tc>
-          <w:tcPr>
-            <w:tcW w:w="5728" w:type="dxa"/>
-            <w:vAlign w:val="center"/>
-          </w:tcPr>
-          <w:p>
-            <w:pPr>
-              <w:spacing w:before="20" w:after="48"/>
+        <w:tc>
+          <w:tcPr>
+            <w:tcW w:w="6655" w:type="dxa"/>
+            <w:vAlign w:val="center"/>
+          </w:tcPr>
+          <w:p>
+            <w:r>
               <w:rPr>
                 <w:rFonts w:ascii="Times New Roman" w:hAnsi="Times New Roman" w:cs="Times New Roman"/>
                 <w:color w:val="auto"/>
                 <w:sz w:val="22"/>
               </w:rPr>
-            </w:pPr>
+              <w:t>Total number</w:t>
+            </w:r>
             <w:r>
               <w:rPr>
                 <w:rFonts w:ascii="Times New Roman" w:hAnsi="Times New Roman" w:cs="Times New Roman"/>
                 <w:color w:val="auto"/>
                 <w:sz w:val="22"/>
               </w:rPr>
-              <w:t xml:space="preserve"># </w:t>
-            </w:r>
-            <w:proofErr w:type="gramStart"/>
-            <w:r>
-              <w:rPr>
-                <w:rFonts w:ascii="Times New Roman" w:hAnsi="Times New Roman" w:cs="Times New Roman"/>
-                <w:color w:val="auto"/>
-                <w:sz w:val="22"/>
-              </w:rPr>
-              <w:t>of</w:t>
-            </w:r>
-            <w:proofErr w:type="gramEnd"/>
-            <w:r>
-              <w:rPr>
-                <w:rFonts w:ascii="Times New Roman" w:hAnsi="Times New Roman" w:cs="Times New Roman"/>
-                <w:color w:val="auto"/>
-                <w:sz w:val="22"/>
-              </w:rPr>
-              <w:t xml:space="preserve"> participants w/ phone replacement (</w:t>
+              <w:t xml:space="preserve"> of participants w/ phone replacement (</w:t>
             </w:r>
             <w:r>
               <w:rPr>
@@ -2841,18 +2967,12 @@
         </w:tc>
         <w:tc>
           <w:tcPr>
-            <w:tcW w:w="3727" w:type="dxa"/>
-            <w:vAlign w:val="center"/>
-          </w:tcPr>
-          <w:p>
-            <w:pPr>
-              <w:spacing w:before="20" w:after="48"/>
-              <w:jc w:val="center"/>
-              <w:rPr>
-                <w:rFonts w:ascii="Times New Roman" w:hAnsi="Times New Roman" w:cs="Times New Roman"/>
-                <w:color w:val="auto"/>
-                <w:sz w:val="22"/>
-              </w:rPr>
+            <w:tcW w:w="3415" w:type="dxa"/>
+            <w:vAlign w:val="center"/>
+          </w:tcPr>
+          <w:p>
+            <w:pPr>
+              <w:jc w:val="center"/>
             </w:pPr>
             <w:r>
               <w:rPr>
@@ -2866,65 +2986,38 @@
         </w:tc>
       </w:tr>
       <w:tr>
-        <w:trPr>
-          <w:trHeight w:val="340"/>
-        </w:trPr>
-        <w:tc>
-          <w:tcPr>
-            <w:tcW w:w="5728" w:type="dxa"/>
-            <w:vAlign w:val="center"/>
-          </w:tcPr>
-          <w:p>
-            <w:pPr>
-              <w:spacing w:before="20" w:after="48"/>
+        <w:tc>
+          <w:tcPr>
+            <w:tcW w:w="6655" w:type="dxa"/>
+            <w:vAlign w:val="center"/>
+          </w:tcPr>
+          <w:p>
+            <w:r>
               <w:rPr>
                 <w:rFonts w:ascii="Times New Roman" w:hAnsi="Times New Roman" w:cs="Times New Roman"/>
                 <w:color w:val="auto"/>
                 <w:sz w:val="22"/>
               </w:rPr>
-            </w:pPr>
+              <w:t>Total number</w:t>
+            </w:r>
             <w:r>
               <w:rPr>
                 <w:rFonts w:ascii="Times New Roman" w:hAnsi="Times New Roman" w:cs="Times New Roman"/>
                 <w:color w:val="auto"/>
                 <w:sz w:val="22"/>
               </w:rPr>
-              <w:t xml:space="preserve"># </w:t>
-            </w:r>
-            <w:proofErr w:type="gramStart"/>
-            <w:r>
-              <w:rPr>
-                <w:rFonts w:ascii="Times New Roman" w:hAnsi="Times New Roman" w:cs="Times New Roman"/>
-                <w:color w:val="auto"/>
-                <w:sz w:val="22"/>
-              </w:rPr>
-              <w:t>of</w:t>
-            </w:r>
-            <w:proofErr w:type="gramEnd"/>
-            <w:r>
-              <w:rPr>
-                <w:rFonts w:ascii="Times New Roman" w:hAnsi="Times New Roman" w:cs="Times New Roman"/>
-                <w:color w:val="auto"/>
-                <w:sz w:val="22"/>
-              </w:rPr>
-              <w:t xml:space="preserve"> participants in UCM+SP w/ &gt;1 phone replacement</w:t>
-            </w:r>
-          </w:p>
-        </w:tc>
-        <w:tc>
-          <w:tcPr>
-            <w:tcW w:w="3727" w:type="dxa"/>
-            <w:vAlign w:val="center"/>
-          </w:tcPr>
-          <w:p>
-            <w:pPr>
-              <w:spacing w:before="20" w:after="48"/>
-              <w:jc w:val="center"/>
-              <w:rPr>
-                <w:rFonts w:ascii="Times New Roman" w:hAnsi="Times New Roman" w:cs="Times New Roman"/>
-                <w:color w:val="auto"/>
-                <w:sz w:val="22"/>
-              </w:rPr>
+              <w:t xml:space="preserve"> of participants in UCM+SP w/ &gt;1 phone replacement</w:t>
+            </w:r>
+          </w:p>
+        </w:tc>
+        <w:tc>
+          <w:tcPr>
+            <w:tcW w:w="3415" w:type="dxa"/>
+            <w:vAlign w:val="center"/>
+          </w:tcPr>
+          <w:p>
+            <w:pPr>
+              <w:jc w:val="center"/>
             </w:pPr>
             <w:r>
               <w:rPr>
@@ -2938,57 +3031,36 @@
         </w:tc>
       </w:tr>
       <w:tr>
-        <w:trPr>
-          <w:trHeight w:val="340"/>
-        </w:trPr>
-        <w:tc>
-          <w:tcPr>
-            <w:tcW w:w="5728" w:type="dxa"/>
+        <w:tc>
+          <w:tcPr>
+            <w:tcW w:w="6655" w:type="dxa"/>
             <w:tcBorders>
               <w:bottom w:val="single" w:sz="4" w:space="0" w:color="auto"/>
             </w:tcBorders>
             <w:vAlign w:val="center"/>
           </w:tcPr>
           <w:p>
-            <w:pPr>
-              <w:spacing w:before="20" w:after="48"/>
+            <w:r>
               <w:rPr>
                 <w:rFonts w:ascii="Times New Roman" w:hAnsi="Times New Roman" w:cs="Times New Roman"/>
                 <w:color w:val="auto"/>
                 <w:sz w:val="22"/>
               </w:rPr>
-            </w:pPr>
+              <w:t>Total number</w:t>
+            </w:r>
             <w:r>
               <w:rPr>
                 <w:rFonts w:ascii="Times New Roman" w:hAnsi="Times New Roman" w:cs="Times New Roman"/>
                 <w:color w:val="auto"/>
                 <w:sz w:val="22"/>
               </w:rPr>
-              <w:t xml:space="preserve"># </w:t>
-            </w:r>
-            <w:proofErr w:type="gramStart"/>
-            <w:r>
-              <w:rPr>
-                <w:rFonts w:ascii="Times New Roman" w:hAnsi="Times New Roman" w:cs="Times New Roman"/>
-                <w:color w:val="auto"/>
-                <w:sz w:val="22"/>
-              </w:rPr>
-              <w:t>of</w:t>
-            </w:r>
-            <w:proofErr w:type="gramEnd"/>
-            <w:r>
-              <w:rPr>
-                <w:rFonts w:ascii="Times New Roman" w:hAnsi="Times New Roman" w:cs="Times New Roman"/>
-                <w:color w:val="auto"/>
-                <w:sz w:val="22"/>
-              </w:rPr>
-              <w:t xml:space="preserve"> Participants in L2C w/ &gt;1 phone replacement</w:t>
-            </w:r>
-          </w:p>
-        </w:tc>
-        <w:tc>
-          <w:tcPr>
-            <w:tcW w:w="3727" w:type="dxa"/>
+              <w:t xml:space="preserve"> of Participants in L2C w/ &gt;1 phone replacement</w:t>
+            </w:r>
+          </w:p>
+        </w:tc>
+        <w:tc>
+          <w:tcPr>
+            <w:tcW w:w="3415" w:type="dxa"/>
             <w:tcBorders>
               <w:bottom w:val="single" w:sz="4" w:space="0" w:color="auto"/>
             </w:tcBorders>
@@ -2996,13 +3068,7 @@
           </w:tcPr>
           <w:p>
             <w:pPr>
-              <w:spacing w:before="20" w:after="48"/>
-              <w:jc w:val="center"/>
-              <w:rPr>
-                <w:rFonts w:ascii="Times New Roman" w:hAnsi="Times New Roman" w:cs="Times New Roman"/>
-                <w:color w:val="auto"/>
-                <w:sz w:val="22"/>
-              </w:rPr>
+              <w:jc w:val="center"/>
             </w:pPr>
             <w:r>
               <w:rPr>
@@ -3054,12 +3120,12 @@
       <w:pPr>
         <w:pStyle w:val="Heading1"/>
       </w:pPr>
-      <w:bookmarkStart w:id="9" w:name="_Toc42615788"/>
+      <w:bookmarkStart w:id="20" w:name="_Toc42615788"/>
       <w:r>
         <w:lastRenderedPageBreak/>
         <w:t>Phone Terminations</w:t>
       </w:r>
-      <w:bookmarkEnd w:id="9"/>
+      <w:bookmarkEnd w:id="20"/>
     </w:p>
     <w:p/>
     <w:p>
@@ -3120,7 +3186,7 @@
         </w:rPr>
         <w:t xml:space="preserve"> </w:t>
       </w:r>
-      <w:bookmarkStart w:id="10" w:name="n_phone_terminations"/>
+      <w:bookmarkStart w:id="21" w:name="n_phone_terminations"/>
       <w:proofErr w:type="spellStart"/>
       <w:r>
         <w:rPr>
@@ -3130,7 +3196,7 @@
         </w:rPr>
         <w:t>n_phone_terminations</w:t>
       </w:r>
-      <w:bookmarkEnd w:id="10"/>
+      <w:bookmarkEnd w:id="21"/>
       <w:proofErr w:type="spellEnd"/>
       <w:r>
         <w:rPr>
@@ -3165,7 +3231,7 @@
           <w:sz w:val="22"/>
         </w:rPr>
       </w:pPr>
-      <w:bookmarkStart w:id="11" w:name="fig_phone_terminations"/>
+      <w:bookmarkStart w:id="22" w:name="fig_phone_terminations"/>
       <w:proofErr w:type="spellStart"/>
       <w:r>
         <w:rPr>
@@ -3175,7 +3241,7 @@
         </w:rPr>
         <w:t>fig_phone_terminations</w:t>
       </w:r>
-      <w:bookmarkEnd w:id="11"/>
+      <w:bookmarkEnd w:id="22"/>
       <w:proofErr w:type="spellEnd"/>
     </w:p>
     <w:p/>
@@ -4725,12 +4791,12 @@
       <w:pPr>
         <w:pStyle w:val="Heading1"/>
       </w:pPr>
-      <w:bookmarkStart w:id="12" w:name="_Toc42615789"/>
+      <w:bookmarkStart w:id="23" w:name="_Toc42615789"/>
       <w:r>
         <w:lastRenderedPageBreak/>
         <w:t>Visit Compliance</w:t>
       </w:r>
-      <w:bookmarkEnd w:id="12"/>
+      <w:bookmarkEnd w:id="23"/>
     </w:p>
     <w:p/>
     <w:tbl>
@@ -4769,7 +4835,7 @@
                 <w:sz w:val="22"/>
               </w:rPr>
             </w:pPr>
-            <w:commentRangeStart w:id="13"/>
+            <w:commentRangeStart w:id="24"/>
             <w:r>
               <w:rPr>
                 <w:rFonts w:ascii="Times New Roman" w:hAnsi="Times New Roman" w:cs="Times New Roman"/>
@@ -4780,14 +4846,14 @@
               </w:rPr>
               <w:t xml:space="preserve">Table </w:t>
             </w:r>
-            <w:commentRangeEnd w:id="13"/>
+            <w:commentRangeEnd w:id="24"/>
             <w:r>
               <w:rPr>
                 <w:rStyle w:val="CommentReference"/>
                 <w:rFonts w:ascii="Cambria" w:eastAsia="Cambria" w:hAnsi="Cambria" w:cs="Cambria"/>
                 <w:color w:val="auto"/>
               </w:rPr>
-              <w:commentReference w:id="13"/>
+              <w:commentReference w:id="24"/>
             </w:r>
             <w:r>
               <w:rPr>
@@ -4855,7 +4921,7 @@
               </w:rPr>
               <w:t xml:space="preserve"> </w:t>
             </w:r>
-            <w:bookmarkStart w:id="14" w:name="n_randomized"/>
+            <w:bookmarkStart w:id="25" w:name="n_randomized"/>
             <w:proofErr w:type="spellStart"/>
             <w:r>
               <w:rPr>
@@ -4873,7 +4939,7 @@
               </w:rPr>
               <w:t>randomized</w:t>
             </w:r>
-            <w:bookmarkEnd w:id="14"/>
+            <w:bookmarkEnd w:id="25"/>
             <w:proofErr w:type="spellEnd"/>
             <w:r>
               <w:rPr>
@@ -5274,7 +5340,7 @@
               </w:rPr>
               <w:t xml:space="preserve">N = </w:t>
             </w:r>
-            <w:commentRangeStart w:id="15"/>
+            <w:commentRangeStart w:id="26"/>
             <w:r>
               <w:rPr>
                 <w:rFonts w:ascii="Times New Roman" w:hAnsi="Times New Roman" w:cs="Times New Roman"/>
@@ -5285,14 +5351,14 @@
               </w:rPr>
               <w:t>329</w:t>
             </w:r>
-            <w:commentRangeEnd w:id="15"/>
+            <w:commentRangeEnd w:id="26"/>
             <w:r>
               <w:rPr>
                 <w:rStyle w:val="CommentReference"/>
                 <w:rFonts w:ascii="Cambria" w:eastAsia="Cambria" w:hAnsi="Cambria" w:cs="Cambria"/>
                 <w:color w:val="auto"/>
               </w:rPr>
-              <w:commentReference w:id="15"/>
+              <w:commentReference w:id="26"/>
             </w:r>
           </w:p>
           <w:p>
@@ -5368,7 +5434,7 @@
               </w:rPr>
               <w:t xml:space="preserve">N = </w:t>
             </w:r>
-            <w:commentRangeStart w:id="16"/>
+            <w:commentRangeStart w:id="27"/>
             <w:r>
               <w:rPr>
                 <w:rFonts w:ascii="Times New Roman" w:hAnsi="Times New Roman" w:cs="Times New Roman"/>
@@ -5379,14 +5445,14 @@
               </w:rPr>
               <w:t>303</w:t>
             </w:r>
-            <w:commentRangeEnd w:id="16"/>
+            <w:commentRangeEnd w:id="27"/>
             <w:r>
               <w:rPr>
                 <w:rStyle w:val="CommentReference"/>
                 <w:rFonts w:ascii="Cambria" w:eastAsia="Cambria" w:hAnsi="Cambria" w:cs="Cambria"/>
                 <w:color w:val="auto"/>
               </w:rPr>
-              <w:commentReference w:id="16"/>
+              <w:commentReference w:id="27"/>
             </w:r>
           </w:p>
           <w:p>
@@ -5880,7 +5946,7 @@
           <w:bottom w:val="none" w:sz="0" w:space="0" w:color="auto"/>
         </w:pBdr>
       </w:pPr>
-      <w:bookmarkStart w:id="17" w:name="_Toc42615790"/>
+      <w:bookmarkStart w:id="28" w:name="_Toc42615790"/>
     </w:p>
     <w:p>
       <w:pPr>
@@ -5908,7 +5974,7 @@
       <w:r>
         <w:t>COVID -19</w:t>
       </w:r>
-      <w:bookmarkEnd w:id="17"/>
+      <w:bookmarkEnd w:id="28"/>
     </w:p>
     <w:p/>
     <w:p/>
@@ -6763,7 +6829,7 @@
       <w:pPr>
         <w:pStyle w:val="Heading1"/>
       </w:pPr>
-      <w:bookmarkStart w:id="18" w:name="_Toc42615791"/>
+      <w:bookmarkStart w:id="29" w:name="_Toc42615791"/>
       <w:r>
         <w:lastRenderedPageBreak/>
         <w:t xml:space="preserve">EMA </w:t>
@@ -6774,7 +6840,7 @@
       <w:r>
         <w:t>Completion Rates</w:t>
       </w:r>
-      <w:bookmarkEnd w:id="18"/>
+      <w:bookmarkEnd w:id="29"/>
     </w:p>
     <w:p>
       <w:pPr>
@@ -10069,12 +10135,12 @@
       <w:pPr>
         <w:pStyle w:val="Heading1"/>
       </w:pPr>
-      <w:bookmarkStart w:id="19" w:name="_Toc42615792"/>
+      <w:bookmarkStart w:id="30" w:name="_Toc42615792"/>
       <w:r>
         <w:lastRenderedPageBreak/>
         <w:t>Arrests</w:t>
       </w:r>
-      <w:bookmarkEnd w:id="19"/>
+      <w:bookmarkEnd w:id="30"/>
     </w:p>
     <w:p/>
     <w:tbl>
@@ -10625,7 +10691,7 @@
               </w:rPr>
               <w:t xml:space="preserve">   </w:t>
             </w:r>
-            <w:commentRangeStart w:id="20"/>
+            <w:commentRangeStart w:id="31"/>
             <w:r>
               <w:rPr>
                 <w:rFonts w:ascii="Times New Roman" w:eastAsia="Times New Roman" w:hAnsi="Times New Roman" w:cs="Times New Roman"/>
@@ -10650,14 +10716,14 @@
               </w:rPr>
               <w:t>)</w:t>
             </w:r>
-            <w:commentRangeEnd w:id="20"/>
+            <w:commentRangeEnd w:id="31"/>
             <w:r>
               <w:rPr>
                 <w:rStyle w:val="CommentReference"/>
                 <w:rFonts w:ascii="Cambria" w:eastAsia="Cambria" w:hAnsi="Cambria" w:cs="Cambria"/>
                 <w:color w:val="auto"/>
               </w:rPr>
-              <w:commentReference w:id="20"/>
+              <w:commentReference w:id="31"/>
             </w:r>
           </w:p>
         </w:tc>
@@ -10748,12 +10814,12 @@
       <w:pPr>
         <w:pStyle w:val="Heading1"/>
       </w:pPr>
-      <w:bookmarkStart w:id="21" w:name="_Toc42615793"/>
+      <w:bookmarkStart w:id="32" w:name="_Toc42615793"/>
       <w:r>
         <w:lastRenderedPageBreak/>
         <w:t>Bridge Case Session Minutes</w:t>
       </w:r>
-      <w:bookmarkEnd w:id="21"/>
+      <w:bookmarkEnd w:id="32"/>
     </w:p>
     <w:p/>
     <w:tbl>
@@ -10808,8 +10874,8 @@
               </w:rPr>
               <w:t xml:space="preserve">Table </w:t>
             </w:r>
-            <w:commentRangeStart w:id="22"/>
-            <w:commentRangeStart w:id="23"/>
+            <w:commentRangeStart w:id="33"/>
+            <w:commentRangeStart w:id="34"/>
             <w:r>
               <w:rPr>
                 <w:rFonts w:ascii="Times New Roman" w:eastAsia="Times New Roman" w:hAnsi="Times New Roman" w:cs="Times New Roman"/>
@@ -10828,21 +10894,21 @@
               </w:rPr>
               <w:t>2</w:t>
             </w:r>
-            <w:commentRangeEnd w:id="22"/>
+            <w:commentRangeEnd w:id="33"/>
             <w:r>
               <w:rPr>
                 <w:rStyle w:val="CommentReference"/>
                 <w:color w:val="auto"/>
               </w:rPr>
-              <w:commentReference w:id="22"/>
-            </w:r>
-            <w:commentRangeEnd w:id="23"/>
+              <w:commentReference w:id="33"/>
+            </w:r>
+            <w:commentRangeEnd w:id="34"/>
             <w:r>
               <w:rPr>
                 <w:rStyle w:val="CommentReference"/>
                 <w:color w:val="auto"/>
               </w:rPr>
-              <w:commentReference w:id="23"/>
+              <w:commentReference w:id="34"/>
             </w:r>
             <w:r>
               <w:rPr>
@@ -12252,7 +12318,7 @@
               </w:rPr>
               <w:t>(N=</w:t>
             </w:r>
-            <w:commentRangeStart w:id="24"/>
+            <w:commentRangeStart w:id="35"/>
             <w:r>
               <w:rPr>
                 <w:rFonts w:ascii="Times New Roman" w:eastAsia="Times New Roman" w:hAnsi="Times New Roman" w:cs="Times New Roman"/>
@@ -12264,14 +12330,14 @@
               </w:rPr>
               <w:t>304</w:t>
             </w:r>
-            <w:commentRangeEnd w:id="24"/>
+            <w:commentRangeEnd w:id="35"/>
             <w:r>
               <w:rPr>
                 <w:rStyle w:val="CommentReference"/>
                 <w:rFonts w:ascii="Cambria" w:eastAsia="Cambria" w:hAnsi="Cambria" w:cs="Cambria"/>
                 <w:color w:val="auto"/>
               </w:rPr>
-              <w:commentReference w:id="24"/>
+              <w:commentReference w:id="35"/>
             </w:r>
             <w:r>
               <w:rPr>
@@ -15363,12 +15429,12 @@
       <w:r>
         <w:br w:type="page"/>
       </w:r>
-      <w:bookmarkStart w:id="25" w:name="_Toc42615794"/>
+      <w:bookmarkStart w:id="36" w:name="_Toc42615794"/>
       <w:r>
         <w:lastRenderedPageBreak/>
         <w:t>Recruitment</w:t>
       </w:r>
-      <w:bookmarkEnd w:id="25"/>
+      <w:bookmarkEnd w:id="36"/>
     </w:p>
     <w:p>
       <w:pPr>
@@ -15470,7 +15536,7 @@
           <w:sz w:val="22"/>
         </w:rPr>
       </w:pPr>
-      <w:bookmarkStart w:id="26" w:name="fig_recruitment_by_month"/>
+      <w:bookmarkStart w:id="37" w:name="fig_recruitment_by_month"/>
       <w:proofErr w:type="spellStart"/>
       <w:r>
         <w:rPr>
@@ -15488,7 +15554,7 @@
         </w:rPr>
         <w:t>recruitment_by_month</w:t>
       </w:r>
-      <w:bookmarkEnd w:id="26"/>
+      <w:bookmarkEnd w:id="37"/>
       <w:proofErr w:type="spellEnd"/>
     </w:p>
     <w:p>
@@ -15496,27 +15562,14 @@
         <w:pStyle w:val="Caption"/>
         <w:spacing w:after="48"/>
       </w:pPr>
-      <w:r>
-        <w:fldChar w:fldCharType="begin"/>
-      </w:r>
-      <w:r>
-        <w:instrText xml:space="preserve"> SEQ Figure \* ARABIC </w:instrText>
-      </w:r>
-      <w:r>
-        <w:fldChar w:fldCharType="separate"/>
-      </w:r>
-      <w:r>
-        <w:rPr>
-          <w:noProof/>
-        </w:rPr>
-        <w:t>1</w:t>
-      </w:r>
-      <w:r>
-        <w:rPr>
-          <w:noProof/>
-        </w:rPr>
-        <w:fldChar w:fldCharType="end"/>
-      </w:r>
+      <w:fldSimple w:instr=" SEQ Figure \* ARABIC ">
+        <w:r>
+          <w:rPr>
+            <w:noProof/>
+          </w:rPr>
+          <w:t>1</w:t>
+        </w:r>
+      </w:fldSimple>
       <w:r>
         <w:t xml:space="preserve">. Recruitment began on April 17, 2018 and ended </w:t>
       </w:r>
@@ -15535,27 +15588,14 @@
         <w:pStyle w:val="Caption"/>
         <w:spacing w:after="48"/>
       </w:pPr>
-      <w:r>
-        <w:fldChar w:fldCharType="begin"/>
-      </w:r>
-      <w:r>
-        <w:instrText xml:space="preserve"> SEQ Figure \* ARABIC </w:instrText>
-      </w:r>
-      <w:r>
-        <w:fldChar w:fldCharType="separate"/>
-      </w:r>
-      <w:r>
-        <w:rPr>
-          <w:noProof/>
-        </w:rPr>
-        <w:t>2</w:t>
-      </w:r>
-      <w:r>
-        <w:rPr>
-          <w:noProof/>
-        </w:rPr>
-        <w:fldChar w:fldCharType="end"/>
-      </w:r>
+      <w:fldSimple w:instr=" SEQ Figure \* ARABIC ">
+        <w:r>
+          <w:rPr>
+            <w:noProof/>
+          </w:rPr>
+          <w:t>2</w:t>
+        </w:r>
+      </w:fldSimple>
       <w:r>
         <w:t>. Graph does not include participants that screened out during baseline</w:t>
       </w:r>
@@ -15840,7 +15880,7 @@
           <w:sz w:val="22"/>
         </w:rPr>
       </w:pPr>
-      <w:bookmarkStart w:id="27" w:name="fig_recruitment_by_year"/>
+      <w:bookmarkStart w:id="38" w:name="fig_recruitment_by_year"/>
       <w:proofErr w:type="spellStart"/>
       <w:r>
         <w:rPr>
@@ -15850,7 +15890,7 @@
         </w:rPr>
         <w:t>fig_recruitment_by_year</w:t>
       </w:r>
-      <w:bookmarkEnd w:id="27"/>
+      <w:bookmarkEnd w:id="38"/>
       <w:proofErr w:type="spellEnd"/>
     </w:p>
     <w:sectPr>
@@ -15869,7 +15909,7 @@
 </file>
 
 <file path=word/comments.xml><?xml version="1.0" encoding="utf-8"?>
-<w:comments xmlns:wpc="http://schemas.microsoft.com/office/word/2010/wordprocessingCanvas" xmlns:cx="http://schemas.microsoft.com/office/drawing/2014/chartex" xmlns:cx1="http://schemas.microsoft.com/office/drawing/2015/9/8/chartex" xmlns:cx2="http://schemas.microsoft.com/office/drawing/2015/10/21/chartex" xmlns:cx3="http://schemas.microsoft.com/office/drawing/2016/5/9/chartex" xmlns:cx4="http://schemas.microsoft.com/office/drawing/2016/5/10/chartex" xmlns:cx5="http://schemas.microsoft.com/office/drawing/2016/5/11/chartex" xmlns:cx6="http://schemas.microsoft.com/office/drawing/2016/5/12/chartex" xmlns:cx7="http://schemas.microsoft.com/office/drawing/2016/5/13/chartex" xmlns:cx8="http://schemas.microsoft.com/office/drawing/2016/5/14/chartex" xmlns:mc="http://schemas.openxmlformats.org/markup-compatibility/2006" xmlns:aink="http://schemas.microsoft.com/office/drawing/2016/ink" xmlns:am3d="http://schemas.microsoft.com/office/drawing/2017/model3d" xmlns:o="urn:schemas-microsoft-com:office:office" xmlns:r="http://schemas.openxmlformats.org/officeDocument/2006/relationships" xmlns:m="http://schemas.openxmlformats.org/officeDocument/2006/math" xmlns:v="urn:schemas-microsoft-com:vml" xmlns:wp14="http://schemas.microsoft.com/office/word/2010/wordprocessingDrawing" xmlns:wp="http://schemas.openxmlformats.org/drawingml/2006/wordprocessingDrawing" xmlns:w10="urn:schemas-microsoft-com:office:word" xmlns:w="http://schemas.openxmlformats.org/wordprocessingml/2006/main" xmlns:w14="http://schemas.microsoft.com/office/word/2010/wordml" xmlns:w15="http://schemas.microsoft.com/office/word/2012/wordml" xmlns:w16cex="http://schemas.microsoft.com/office/word/2018/wordml/cex" xmlns:w16cid="http://schemas.microsoft.com/office/word/2016/wordml/cid" xmlns:w16="http://schemas.microsoft.com/office/word/2018/wordml" xmlns:w16sdtdh="http://schemas.microsoft.com/office/word/2020/wordml/sdtdatahash" xmlns:w16se="http://schemas.microsoft.com/office/word/2015/wordml/symex" xmlns:wpg="http://schemas.microsoft.com/office/word/2010/wordprocessingGroup" xmlns:wpi="http://schemas.microsoft.com/office/word/2010/wordprocessingInk" xmlns:wne="http://schemas.microsoft.com/office/word/2006/wordml" xmlns:wps="http://schemas.microsoft.com/office/word/2010/wordprocessingShape" mc:Ignorable="w14 w15 w16se w16cid w16 w16cex w16sdtdh wp14">
+<w:comments xmlns:wpc="http://schemas.microsoft.com/office/word/2010/wordprocessingCanvas" xmlns:cx="http://schemas.microsoft.com/office/drawing/2014/chartex" xmlns:cx1="http://schemas.microsoft.com/office/drawing/2015/9/8/chartex" xmlns:cx2="http://schemas.microsoft.com/office/drawing/2015/10/21/chartex" xmlns:cx3="http://schemas.microsoft.com/office/drawing/2016/5/9/chartex" xmlns:cx4="http://schemas.microsoft.com/office/drawing/2016/5/10/chartex" xmlns:cx5="http://schemas.microsoft.com/office/drawing/2016/5/11/chartex" xmlns:cx6="http://schemas.microsoft.com/office/drawing/2016/5/12/chartex" xmlns:cx7="http://schemas.microsoft.com/office/drawing/2016/5/13/chartex" xmlns:cx8="http://schemas.microsoft.com/office/drawing/2016/5/14/chartex" xmlns:mc="http://schemas.openxmlformats.org/markup-compatibility/2006" xmlns:aink="http://schemas.microsoft.com/office/drawing/2016/ink" xmlns:am3d="http://schemas.microsoft.com/office/drawing/2017/model3d" xmlns:o="urn:schemas-microsoft-com:office:office" xmlns:oel="http://schemas.microsoft.com/office/2019/extlst" xmlns:r="http://schemas.openxmlformats.org/officeDocument/2006/relationships" xmlns:m="http://schemas.openxmlformats.org/officeDocument/2006/math" xmlns:v="urn:schemas-microsoft-com:vml" xmlns:wp14="http://schemas.microsoft.com/office/word/2010/wordprocessingDrawing" xmlns:wp="http://schemas.openxmlformats.org/drawingml/2006/wordprocessingDrawing" xmlns:w10="urn:schemas-microsoft-com:office:word" xmlns:w="http://schemas.openxmlformats.org/wordprocessingml/2006/main" xmlns:w14="http://schemas.microsoft.com/office/word/2010/wordml" xmlns:w15="http://schemas.microsoft.com/office/word/2012/wordml" xmlns:w16cex="http://schemas.microsoft.com/office/word/2018/wordml/cex" xmlns:w16cid="http://schemas.microsoft.com/office/word/2016/wordml/cid" xmlns:w16="http://schemas.microsoft.com/office/word/2018/wordml" xmlns:w16sdtdh="http://schemas.microsoft.com/office/word/2020/wordml/sdtdatahash" xmlns:w16se="http://schemas.microsoft.com/office/word/2015/wordml/symex" xmlns:wpg="http://schemas.microsoft.com/office/word/2010/wordprocessingGroup" xmlns:wpi="http://schemas.microsoft.com/office/word/2010/wordprocessingInk" xmlns:wne="http://schemas.microsoft.com/office/word/2006/wordml" xmlns:wps="http://schemas.microsoft.com/office/word/2010/wordprocessingShape" mc:Ignorable="w14 w15 w16se w16cid w16 w16cex w16sdtdh wp14">
   <w:comment w:id="2" w:author="Author" w:initials="A">
     <w:p>
       <w:pPr>
@@ -15886,7 +15926,26 @@
       </w:r>
     </w:p>
   </w:comment>
-  <w:comment w:id="13" w:author="Author" w:initials="A">
+  <w:comment w:id="19" w:author="Author" w:initials="A">
+    <w:p>
+      <w:r>
+        <w:rPr>
+          <w:rStyle w:val="CommentReference"/>
+        </w:rPr>
+        <w:annotationRef/>
+      </w:r>
+      <w:r>
+        <w:rPr>
+          <w:rFonts w:ascii="Cambria" w:eastAsia="Cambria" w:hAnsi="Cambria" w:cs="Cambria"/>
+          <w:color w:val="auto"/>
+          <w:sz w:val="20"/>
+          <w:szCs w:val="20"/>
+        </w:rPr>
+        <w:t>Left off here. Combine this table with the table above in a way that makes more sense.</w:t>
+      </w:r>
+    </w:p>
+  </w:comment>
+  <w:comment w:id="24" w:author="Author" w:initials="A">
     <w:p>
       <w:pPr>
         <w:pStyle w:val="CommentText"/>
@@ -15902,7 +15961,7 @@
       </w:r>
     </w:p>
   </w:comment>
-  <w:comment w:id="15" w:author="Author" w:initials="A">
+  <w:comment w:id="26" w:author="Author" w:initials="A">
     <w:p>
       <w:pPr>
         <w:pStyle w:val="CommentText"/>
@@ -15918,7 +15977,7 @@
       </w:r>
     </w:p>
   </w:comment>
-  <w:comment w:id="16" w:author="Author" w:initials="A">
+  <w:comment w:id="27" w:author="Author" w:initials="A">
     <w:p>
       <w:pPr>
         <w:pStyle w:val="CommentText"/>
@@ -15934,7 +15993,7 @@
       </w:r>
     </w:p>
   </w:comment>
-  <w:comment w:id="20" w:author="Author" w:initials="A">
+  <w:comment w:id="31" w:author="Author" w:initials="A">
     <w:p>
       <w:pPr>
         <w:pStyle w:val="CommentText"/>
@@ -15950,7 +16009,7 @@
       </w:r>
     </w:p>
   </w:comment>
-  <w:comment w:id="22" w:author="Author" w:initials="A">
+  <w:comment w:id="33" w:author="Author" w:initials="A">
     <w:p>
       <w:pPr>
         <w:pStyle w:val="CommentText"/>
@@ -15966,7 +16025,7 @@
       </w:r>
     </w:p>
   </w:comment>
-  <w:comment w:id="23" w:author="Author" w:initials="A">
+  <w:comment w:id="34" w:author="Author" w:initials="A">
     <w:p>
       <w:pPr>
         <w:pStyle w:val="CommentText"/>
@@ -15982,7 +16041,7 @@
       </w:r>
     </w:p>
   </w:comment>
-  <w:comment w:id="24" w:author="Author" w:initials="A">
+  <w:comment w:id="35" w:author="Author" w:initials="A">
     <w:p>
       <w:pPr>
         <w:pStyle w:val="CommentText"/>
@@ -16002,8 +16061,9 @@
 </file>
 
 <file path=word/commentsExtended.xml><?xml version="1.0" encoding="utf-8"?>
-<w15:commentsEx xmlns:wpc="http://schemas.microsoft.com/office/word/2010/wordprocessingCanvas" xmlns:cx="http://schemas.microsoft.com/office/drawing/2014/chartex" xmlns:cx1="http://schemas.microsoft.com/office/drawing/2015/9/8/chartex" xmlns:cx2="http://schemas.microsoft.com/office/drawing/2015/10/21/chartex" xmlns:cx3="http://schemas.microsoft.com/office/drawing/2016/5/9/chartex" xmlns:cx4="http://schemas.microsoft.com/office/drawing/2016/5/10/chartex" xmlns:cx5="http://schemas.microsoft.com/office/drawing/2016/5/11/chartex" xmlns:cx6="http://schemas.microsoft.com/office/drawing/2016/5/12/chartex" xmlns:cx7="http://schemas.microsoft.com/office/drawing/2016/5/13/chartex" xmlns:cx8="http://schemas.microsoft.com/office/drawing/2016/5/14/chartex" xmlns:mc="http://schemas.openxmlformats.org/markup-compatibility/2006" xmlns:aink="http://schemas.microsoft.com/office/drawing/2016/ink" xmlns:am3d="http://schemas.microsoft.com/office/drawing/2017/model3d" xmlns:o="urn:schemas-microsoft-com:office:office" xmlns:r="http://schemas.openxmlformats.org/officeDocument/2006/relationships" xmlns:m="http://schemas.openxmlformats.org/officeDocument/2006/math" xmlns:v="urn:schemas-microsoft-com:vml" xmlns:wp14="http://schemas.microsoft.com/office/word/2010/wordprocessingDrawing" xmlns:wp="http://schemas.openxmlformats.org/drawingml/2006/wordprocessingDrawing" xmlns:w10="urn:schemas-microsoft-com:office:word" xmlns:w="http://schemas.openxmlformats.org/wordprocessingml/2006/main" xmlns:w14="http://schemas.microsoft.com/office/word/2010/wordml" xmlns:w15="http://schemas.microsoft.com/office/word/2012/wordml" xmlns:w16cex="http://schemas.microsoft.com/office/word/2018/wordml/cex" xmlns:w16cid="http://schemas.microsoft.com/office/word/2016/wordml/cid" xmlns:w16="http://schemas.microsoft.com/office/word/2018/wordml" xmlns:w16sdtdh="http://schemas.microsoft.com/office/word/2020/wordml/sdtdatahash" xmlns:w16se="http://schemas.microsoft.com/office/word/2015/wordml/symex" xmlns:wpg="http://schemas.microsoft.com/office/word/2010/wordprocessingGroup" xmlns:wpi="http://schemas.microsoft.com/office/word/2010/wordprocessingInk" xmlns:wne="http://schemas.microsoft.com/office/word/2006/wordml" xmlns:wps="http://schemas.microsoft.com/office/word/2010/wordprocessingShape" mc:Ignorable="w14 w15 w16se w16cid w16 w16cex w16sdtdh wp14">
+<w15:commentsEx xmlns:wpc="http://schemas.microsoft.com/office/word/2010/wordprocessingCanvas" xmlns:cx="http://schemas.microsoft.com/office/drawing/2014/chartex" xmlns:cx1="http://schemas.microsoft.com/office/drawing/2015/9/8/chartex" xmlns:cx2="http://schemas.microsoft.com/office/drawing/2015/10/21/chartex" xmlns:cx3="http://schemas.microsoft.com/office/drawing/2016/5/9/chartex" xmlns:cx4="http://schemas.microsoft.com/office/drawing/2016/5/10/chartex" xmlns:cx5="http://schemas.microsoft.com/office/drawing/2016/5/11/chartex" xmlns:cx6="http://schemas.microsoft.com/office/drawing/2016/5/12/chartex" xmlns:cx7="http://schemas.microsoft.com/office/drawing/2016/5/13/chartex" xmlns:cx8="http://schemas.microsoft.com/office/drawing/2016/5/14/chartex" xmlns:mc="http://schemas.openxmlformats.org/markup-compatibility/2006" xmlns:aink="http://schemas.microsoft.com/office/drawing/2016/ink" xmlns:am3d="http://schemas.microsoft.com/office/drawing/2017/model3d" xmlns:o="urn:schemas-microsoft-com:office:office" xmlns:oel="http://schemas.microsoft.com/office/2019/extlst" xmlns:r="http://schemas.openxmlformats.org/officeDocument/2006/relationships" xmlns:m="http://schemas.openxmlformats.org/officeDocument/2006/math" xmlns:v="urn:schemas-microsoft-com:vml" xmlns:wp14="http://schemas.microsoft.com/office/word/2010/wordprocessingDrawing" xmlns:wp="http://schemas.openxmlformats.org/drawingml/2006/wordprocessingDrawing" xmlns:w10="urn:schemas-microsoft-com:office:word" xmlns:w="http://schemas.openxmlformats.org/wordprocessingml/2006/main" xmlns:w14="http://schemas.microsoft.com/office/word/2010/wordml" xmlns:w15="http://schemas.microsoft.com/office/word/2012/wordml" xmlns:w16cex="http://schemas.microsoft.com/office/word/2018/wordml/cex" xmlns:w16cid="http://schemas.microsoft.com/office/word/2016/wordml/cid" xmlns:w16="http://schemas.microsoft.com/office/word/2018/wordml" xmlns:w16sdtdh="http://schemas.microsoft.com/office/word/2020/wordml/sdtdatahash" xmlns:w16se="http://schemas.microsoft.com/office/word/2015/wordml/symex" xmlns:wpg="http://schemas.microsoft.com/office/word/2010/wordprocessingGroup" xmlns:wpi="http://schemas.microsoft.com/office/word/2010/wordprocessingInk" xmlns:wne="http://schemas.microsoft.com/office/word/2006/wordml" xmlns:wps="http://schemas.microsoft.com/office/word/2010/wordprocessingShape" mc:Ignorable="w14 w15 w16se w16cid w16 w16cex w16sdtdh wp14">
   <w15:commentEx w15:paraId="55A97FE1" w15:done="0"/>
+  <w15:commentEx w15:paraId="57E1218E" w15:done="0"/>
   <w15:commentEx w15:paraId="69AAE464" w15:done="0"/>
   <w15:commentEx w15:paraId="6B1205F3" w15:done="0"/>
   <w15:commentEx w15:paraId="6D53A8BA" w15:done="0"/>
@@ -16015,8 +16075,9 @@
 </file>
 
 <file path=word/commentsIds.xml><?xml version="1.0" encoding="utf-8"?>
-<w16cid:commentsIds xmlns:wpc="http://schemas.microsoft.com/office/word/2010/wordprocessingCanvas" xmlns:cx="http://schemas.microsoft.com/office/drawing/2014/chartex" xmlns:cx1="http://schemas.microsoft.com/office/drawing/2015/9/8/chartex" xmlns:cx2="http://schemas.microsoft.com/office/drawing/2015/10/21/chartex" xmlns:cx3="http://schemas.microsoft.com/office/drawing/2016/5/9/chartex" xmlns:cx4="http://schemas.microsoft.com/office/drawing/2016/5/10/chartex" xmlns:cx5="http://schemas.microsoft.com/office/drawing/2016/5/11/chartex" xmlns:cx6="http://schemas.microsoft.com/office/drawing/2016/5/12/chartex" xmlns:cx7="http://schemas.microsoft.com/office/drawing/2016/5/13/chartex" xmlns:cx8="http://schemas.microsoft.com/office/drawing/2016/5/14/chartex" xmlns:mc="http://schemas.openxmlformats.org/markup-compatibility/2006" xmlns:aink="http://schemas.microsoft.com/office/drawing/2016/ink" xmlns:am3d="http://schemas.microsoft.com/office/drawing/2017/model3d" xmlns:o="urn:schemas-microsoft-com:office:office" xmlns:r="http://schemas.openxmlformats.org/officeDocument/2006/relationships" xmlns:m="http://schemas.openxmlformats.org/officeDocument/2006/math" xmlns:v="urn:schemas-microsoft-com:vml" xmlns:wp14="http://schemas.microsoft.com/office/word/2010/wordprocessingDrawing" xmlns:wp="http://schemas.openxmlformats.org/drawingml/2006/wordprocessingDrawing" xmlns:w10="urn:schemas-microsoft-com:office:word" xmlns:w="http://schemas.openxmlformats.org/wordprocessingml/2006/main" xmlns:w14="http://schemas.microsoft.com/office/word/2010/wordml" xmlns:w15="http://schemas.microsoft.com/office/word/2012/wordml" xmlns:w16cex="http://schemas.microsoft.com/office/word/2018/wordml/cex" xmlns:w16cid="http://schemas.microsoft.com/office/word/2016/wordml/cid" xmlns:w16="http://schemas.microsoft.com/office/word/2018/wordml" xmlns:w16sdtdh="http://schemas.microsoft.com/office/word/2020/wordml/sdtdatahash" xmlns:w16se="http://schemas.microsoft.com/office/word/2015/wordml/symex" xmlns:wpg="http://schemas.microsoft.com/office/word/2010/wordprocessingGroup" xmlns:wpi="http://schemas.microsoft.com/office/word/2010/wordprocessingInk" xmlns:wne="http://schemas.microsoft.com/office/word/2006/wordml" xmlns:wps="http://schemas.microsoft.com/office/word/2010/wordprocessingShape" mc:Ignorable="w14 w15 w16se w16cid w16 w16cex w16sdtdh wp14">
+<w16cid:commentsIds xmlns:wpc="http://schemas.microsoft.com/office/word/2010/wordprocessingCanvas" xmlns:cx="http://schemas.microsoft.com/office/drawing/2014/chartex" xmlns:cx1="http://schemas.microsoft.com/office/drawing/2015/9/8/chartex" xmlns:cx2="http://schemas.microsoft.com/office/drawing/2015/10/21/chartex" xmlns:cx3="http://schemas.microsoft.com/office/drawing/2016/5/9/chartex" xmlns:cx4="http://schemas.microsoft.com/office/drawing/2016/5/10/chartex" xmlns:cx5="http://schemas.microsoft.com/office/drawing/2016/5/11/chartex" xmlns:cx6="http://schemas.microsoft.com/office/drawing/2016/5/12/chartex" xmlns:cx7="http://schemas.microsoft.com/office/drawing/2016/5/13/chartex" xmlns:cx8="http://schemas.microsoft.com/office/drawing/2016/5/14/chartex" xmlns:mc="http://schemas.openxmlformats.org/markup-compatibility/2006" xmlns:aink="http://schemas.microsoft.com/office/drawing/2016/ink" xmlns:am3d="http://schemas.microsoft.com/office/drawing/2017/model3d" xmlns:o="urn:schemas-microsoft-com:office:office" xmlns:oel="http://schemas.microsoft.com/office/2019/extlst" xmlns:r="http://schemas.openxmlformats.org/officeDocument/2006/relationships" xmlns:m="http://schemas.openxmlformats.org/officeDocument/2006/math" xmlns:v="urn:schemas-microsoft-com:vml" xmlns:wp14="http://schemas.microsoft.com/office/word/2010/wordprocessingDrawing" xmlns:wp="http://schemas.openxmlformats.org/drawingml/2006/wordprocessingDrawing" xmlns:w10="urn:schemas-microsoft-com:office:word" xmlns:w="http://schemas.openxmlformats.org/wordprocessingml/2006/main" xmlns:w14="http://schemas.microsoft.com/office/word/2010/wordml" xmlns:w15="http://schemas.microsoft.com/office/word/2012/wordml" xmlns:w16cex="http://schemas.microsoft.com/office/word/2018/wordml/cex" xmlns:w16cid="http://schemas.microsoft.com/office/word/2016/wordml/cid" xmlns:w16="http://schemas.microsoft.com/office/word/2018/wordml" xmlns:w16sdtdh="http://schemas.microsoft.com/office/word/2020/wordml/sdtdatahash" xmlns:w16se="http://schemas.microsoft.com/office/word/2015/wordml/symex" xmlns:wpg="http://schemas.microsoft.com/office/word/2010/wordprocessingGroup" xmlns:wpi="http://schemas.microsoft.com/office/word/2010/wordprocessingInk" xmlns:wne="http://schemas.microsoft.com/office/word/2006/wordml" xmlns:wps="http://schemas.microsoft.com/office/word/2010/wordprocessingShape" mc:Ignorable="w14 w15 w16se w16cid w16 w16cex w16sdtdh wp14">
   <w16cid:commentId w16cid:paraId="55A97FE1" w16cid:durableId="25477517"/>
+  <w16cid:commentId w16cid:paraId="57E1218E" w16cid:durableId="26A5FA96"/>
   <w16cid:commentId w16cid:paraId="69AAE464" w16cid:durableId="255620E6"/>
   <w16cid:commentId w16cid:paraId="6B1205F3" w16cid:durableId="2556213A"/>
   <w16cid:commentId w16cid:paraId="6D53A8BA" w16cid:durableId="25562148"/>
@@ -16028,7 +16089,7 @@
 </file>
 
 <file path=word/endnotes.xml><?xml version="1.0" encoding="utf-8"?>
-<w:endnotes xmlns:wpc="http://schemas.microsoft.com/office/word/2010/wordprocessingCanvas" xmlns:cx="http://schemas.microsoft.com/office/drawing/2014/chartex" xmlns:cx1="http://schemas.microsoft.com/office/drawing/2015/9/8/chartex" xmlns:cx2="http://schemas.microsoft.com/office/drawing/2015/10/21/chartex" xmlns:cx3="http://schemas.microsoft.com/office/drawing/2016/5/9/chartex" xmlns:cx4="http://schemas.microsoft.com/office/drawing/2016/5/10/chartex" xmlns:cx5="http://schemas.microsoft.com/office/drawing/2016/5/11/chartex" xmlns:cx6="http://schemas.microsoft.com/office/drawing/2016/5/12/chartex" xmlns:cx7="http://schemas.microsoft.com/office/drawing/2016/5/13/chartex" xmlns:cx8="http://schemas.microsoft.com/office/drawing/2016/5/14/chartex" xmlns:mc="http://schemas.openxmlformats.org/markup-compatibility/2006" xmlns:aink="http://schemas.microsoft.com/office/drawing/2016/ink" xmlns:am3d="http://schemas.microsoft.com/office/drawing/2017/model3d" xmlns:o="urn:schemas-microsoft-com:office:office" xmlns:r="http://schemas.openxmlformats.org/officeDocument/2006/relationships" xmlns:m="http://schemas.openxmlformats.org/officeDocument/2006/math" xmlns:v="urn:schemas-microsoft-com:vml" xmlns:wp14="http://schemas.microsoft.com/office/word/2010/wordprocessingDrawing" xmlns:wp="http://schemas.openxmlformats.org/drawingml/2006/wordprocessingDrawing" xmlns:w10="urn:schemas-microsoft-com:office:word" xmlns:w="http://schemas.openxmlformats.org/wordprocessingml/2006/main" xmlns:w14="http://schemas.microsoft.com/office/word/2010/wordml" xmlns:w15="http://schemas.microsoft.com/office/word/2012/wordml" xmlns:w16cex="http://schemas.microsoft.com/office/word/2018/wordml/cex" xmlns:w16cid="http://schemas.microsoft.com/office/word/2016/wordml/cid" xmlns:w16="http://schemas.microsoft.com/office/word/2018/wordml" xmlns:w16sdtdh="http://schemas.microsoft.com/office/word/2020/wordml/sdtdatahash" xmlns:w16se="http://schemas.microsoft.com/office/word/2015/wordml/symex" xmlns:wpg="http://schemas.microsoft.com/office/word/2010/wordprocessingGroup" xmlns:wpi="http://schemas.microsoft.com/office/word/2010/wordprocessingInk" xmlns:wne="http://schemas.microsoft.com/office/word/2006/wordml" xmlns:wps="http://schemas.microsoft.com/office/word/2010/wordprocessingShape" mc:Ignorable="w14 w15 w16se w16cid w16 w16cex w16sdtdh wp14">
+<w:endnotes xmlns:wpc="http://schemas.microsoft.com/office/word/2010/wordprocessingCanvas" xmlns:cx="http://schemas.microsoft.com/office/drawing/2014/chartex" xmlns:cx1="http://schemas.microsoft.com/office/drawing/2015/9/8/chartex" xmlns:cx2="http://schemas.microsoft.com/office/drawing/2015/10/21/chartex" xmlns:cx3="http://schemas.microsoft.com/office/drawing/2016/5/9/chartex" xmlns:cx4="http://schemas.microsoft.com/office/drawing/2016/5/10/chartex" xmlns:cx5="http://schemas.microsoft.com/office/drawing/2016/5/11/chartex" xmlns:cx6="http://schemas.microsoft.com/office/drawing/2016/5/12/chartex" xmlns:cx7="http://schemas.microsoft.com/office/drawing/2016/5/13/chartex" xmlns:cx8="http://schemas.microsoft.com/office/drawing/2016/5/14/chartex" xmlns:mc="http://schemas.openxmlformats.org/markup-compatibility/2006" xmlns:aink="http://schemas.microsoft.com/office/drawing/2016/ink" xmlns:am3d="http://schemas.microsoft.com/office/drawing/2017/model3d" xmlns:o="urn:schemas-microsoft-com:office:office" xmlns:oel="http://schemas.microsoft.com/office/2019/extlst" xmlns:r="http://schemas.openxmlformats.org/officeDocument/2006/relationships" xmlns:m="http://schemas.openxmlformats.org/officeDocument/2006/math" xmlns:v="urn:schemas-microsoft-com:vml" xmlns:wp14="http://schemas.microsoft.com/office/word/2010/wordprocessingDrawing" xmlns:wp="http://schemas.openxmlformats.org/drawingml/2006/wordprocessingDrawing" xmlns:w10="urn:schemas-microsoft-com:office:word" xmlns:w="http://schemas.openxmlformats.org/wordprocessingml/2006/main" xmlns:w14="http://schemas.microsoft.com/office/word/2010/wordml" xmlns:w15="http://schemas.microsoft.com/office/word/2012/wordml" xmlns:w16cex="http://schemas.microsoft.com/office/word/2018/wordml/cex" xmlns:w16cid="http://schemas.microsoft.com/office/word/2016/wordml/cid" xmlns:w16="http://schemas.microsoft.com/office/word/2018/wordml" xmlns:w16sdtdh="http://schemas.microsoft.com/office/word/2020/wordml/sdtdatahash" xmlns:w16se="http://schemas.microsoft.com/office/word/2015/wordml/symex" xmlns:wpg="http://schemas.microsoft.com/office/word/2010/wordprocessingGroup" xmlns:wpi="http://schemas.microsoft.com/office/word/2010/wordprocessingInk" xmlns:wne="http://schemas.microsoft.com/office/word/2006/wordml" xmlns:wps="http://schemas.microsoft.com/office/word/2010/wordprocessingShape" mc:Ignorable="w14 w15 w16se w16cid w16 w16cex w16sdtdh wp14">
   <w:endnote w:type="separator" w:id="-1">
     <w:p>
       <w:r>
@@ -16055,7 +16116,7 @@
 </file>
 
 <file path=word/footer1.xml><?xml version="1.0" encoding="utf-8"?>
-<w:ftr xmlns:wpc="http://schemas.microsoft.com/office/word/2010/wordprocessingCanvas" xmlns:cx="http://schemas.microsoft.com/office/drawing/2014/chartex" xmlns:cx1="http://schemas.microsoft.com/office/drawing/2015/9/8/chartex" xmlns:cx2="http://schemas.microsoft.com/office/drawing/2015/10/21/chartex" xmlns:cx3="http://schemas.microsoft.com/office/drawing/2016/5/9/chartex" xmlns:cx4="http://schemas.microsoft.com/office/drawing/2016/5/10/chartex" xmlns:cx5="http://schemas.microsoft.com/office/drawing/2016/5/11/chartex" xmlns:cx6="http://schemas.microsoft.com/office/drawing/2016/5/12/chartex" xmlns:cx7="http://schemas.microsoft.com/office/drawing/2016/5/13/chartex" xmlns:cx8="http://schemas.microsoft.com/office/drawing/2016/5/14/chartex" xmlns:mc="http://schemas.openxmlformats.org/markup-compatibility/2006" xmlns:aink="http://schemas.microsoft.com/office/drawing/2016/ink" xmlns:am3d="http://schemas.microsoft.com/office/drawing/2017/model3d" xmlns:o="urn:schemas-microsoft-com:office:office" xmlns:r="http://schemas.openxmlformats.org/officeDocument/2006/relationships" xmlns:m="http://schemas.openxmlformats.org/officeDocument/2006/math" xmlns:v="urn:schemas-microsoft-com:vml" xmlns:wp14="http://schemas.microsoft.com/office/word/2010/wordprocessingDrawing" xmlns:wp="http://schemas.openxmlformats.org/drawingml/2006/wordprocessingDrawing" xmlns:w10="urn:schemas-microsoft-com:office:word" xmlns:w="http://schemas.openxmlformats.org/wordprocessingml/2006/main" xmlns:w14="http://schemas.microsoft.com/office/word/2010/wordml" xmlns:w15="http://schemas.microsoft.com/office/word/2012/wordml" xmlns:w16cex="http://schemas.microsoft.com/office/word/2018/wordml/cex" xmlns:w16cid="http://schemas.microsoft.com/office/word/2016/wordml/cid" xmlns:w16="http://schemas.microsoft.com/office/word/2018/wordml" xmlns:w16sdtdh="http://schemas.microsoft.com/office/word/2020/wordml/sdtdatahash" xmlns:w16se="http://schemas.microsoft.com/office/word/2015/wordml/symex" xmlns:wpg="http://schemas.microsoft.com/office/word/2010/wordprocessingGroup" xmlns:wpi="http://schemas.microsoft.com/office/word/2010/wordprocessingInk" xmlns:wne="http://schemas.microsoft.com/office/word/2006/wordml" xmlns:wps="http://schemas.microsoft.com/office/word/2010/wordprocessingShape" mc:Ignorable="w14 w15 w16se w16cid w16 w16cex w16sdtdh wp14">
+<w:ftr xmlns:wpc="http://schemas.microsoft.com/office/word/2010/wordprocessingCanvas" xmlns:cx="http://schemas.microsoft.com/office/drawing/2014/chartex" xmlns:cx1="http://schemas.microsoft.com/office/drawing/2015/9/8/chartex" xmlns:cx2="http://schemas.microsoft.com/office/drawing/2015/10/21/chartex" xmlns:cx3="http://schemas.microsoft.com/office/drawing/2016/5/9/chartex" xmlns:cx4="http://schemas.microsoft.com/office/drawing/2016/5/10/chartex" xmlns:cx5="http://schemas.microsoft.com/office/drawing/2016/5/11/chartex" xmlns:cx6="http://schemas.microsoft.com/office/drawing/2016/5/12/chartex" xmlns:cx7="http://schemas.microsoft.com/office/drawing/2016/5/13/chartex" xmlns:cx8="http://schemas.microsoft.com/office/drawing/2016/5/14/chartex" xmlns:mc="http://schemas.openxmlformats.org/markup-compatibility/2006" xmlns:aink="http://schemas.microsoft.com/office/drawing/2016/ink" xmlns:am3d="http://schemas.microsoft.com/office/drawing/2017/model3d" xmlns:o="urn:schemas-microsoft-com:office:office" xmlns:oel="http://schemas.microsoft.com/office/2019/extlst" xmlns:r="http://schemas.openxmlformats.org/officeDocument/2006/relationships" xmlns:m="http://schemas.openxmlformats.org/officeDocument/2006/math" xmlns:v="urn:schemas-microsoft-com:vml" xmlns:wp14="http://schemas.microsoft.com/office/word/2010/wordprocessingDrawing" xmlns:wp="http://schemas.openxmlformats.org/drawingml/2006/wordprocessingDrawing" xmlns:w10="urn:schemas-microsoft-com:office:word" xmlns:w="http://schemas.openxmlformats.org/wordprocessingml/2006/main" xmlns:w14="http://schemas.microsoft.com/office/word/2010/wordml" xmlns:w15="http://schemas.microsoft.com/office/word/2012/wordml" xmlns:w16cex="http://schemas.microsoft.com/office/word/2018/wordml/cex" xmlns:w16cid="http://schemas.microsoft.com/office/word/2016/wordml/cid" xmlns:w16="http://schemas.microsoft.com/office/word/2018/wordml" xmlns:w16sdtdh="http://schemas.microsoft.com/office/word/2020/wordml/sdtdatahash" xmlns:w16se="http://schemas.microsoft.com/office/word/2015/wordml/symex" xmlns:wpg="http://schemas.microsoft.com/office/word/2010/wordprocessingGroup" xmlns:wpi="http://schemas.microsoft.com/office/word/2010/wordprocessingInk" xmlns:wne="http://schemas.microsoft.com/office/word/2006/wordml" xmlns:wps="http://schemas.microsoft.com/office/word/2010/wordprocessingShape" mc:Ignorable="w14 w15 w16se w16cid w16 w16cex w16sdtdh wp14">
   <w:p>
     <w:pPr>
       <w:pStyle w:val="Footer"/>
@@ -16118,7 +16179,7 @@
 </file>
 
 <file path=word/footer2.xml><?xml version="1.0" encoding="utf-8"?>
-<w:ftr xmlns:wpc="http://schemas.microsoft.com/office/word/2010/wordprocessingCanvas" xmlns:cx="http://schemas.microsoft.com/office/drawing/2014/chartex" xmlns:cx1="http://schemas.microsoft.com/office/drawing/2015/9/8/chartex" xmlns:cx2="http://schemas.microsoft.com/office/drawing/2015/10/21/chartex" xmlns:cx3="http://schemas.microsoft.com/office/drawing/2016/5/9/chartex" xmlns:cx4="http://schemas.microsoft.com/office/drawing/2016/5/10/chartex" xmlns:cx5="http://schemas.microsoft.com/office/drawing/2016/5/11/chartex" xmlns:cx6="http://schemas.microsoft.com/office/drawing/2016/5/12/chartex" xmlns:cx7="http://schemas.microsoft.com/office/drawing/2016/5/13/chartex" xmlns:cx8="http://schemas.microsoft.com/office/drawing/2016/5/14/chartex" xmlns:mc="http://schemas.openxmlformats.org/markup-compatibility/2006" xmlns:aink="http://schemas.microsoft.com/office/drawing/2016/ink" xmlns:am3d="http://schemas.microsoft.com/office/drawing/2017/model3d" xmlns:o="urn:schemas-microsoft-com:office:office" xmlns:r="http://schemas.openxmlformats.org/officeDocument/2006/relationships" xmlns:m="http://schemas.openxmlformats.org/officeDocument/2006/math" xmlns:v="urn:schemas-microsoft-com:vml" xmlns:wp14="http://schemas.microsoft.com/office/word/2010/wordprocessingDrawing" xmlns:wp="http://schemas.openxmlformats.org/drawingml/2006/wordprocessingDrawing" xmlns:w10="urn:schemas-microsoft-com:office:word" xmlns:w="http://schemas.openxmlformats.org/wordprocessingml/2006/main" xmlns:w14="http://schemas.microsoft.com/office/word/2010/wordml" xmlns:w15="http://schemas.microsoft.com/office/word/2012/wordml" xmlns:w16cex="http://schemas.microsoft.com/office/word/2018/wordml/cex" xmlns:w16cid="http://schemas.microsoft.com/office/word/2016/wordml/cid" xmlns:w16="http://schemas.microsoft.com/office/word/2018/wordml" xmlns:w16sdtdh="http://schemas.microsoft.com/office/word/2020/wordml/sdtdatahash" xmlns:w16se="http://schemas.microsoft.com/office/word/2015/wordml/symex" xmlns:wpg="http://schemas.microsoft.com/office/word/2010/wordprocessingGroup" xmlns:wpi="http://schemas.microsoft.com/office/word/2010/wordprocessingInk" xmlns:wne="http://schemas.microsoft.com/office/word/2006/wordml" xmlns:wps="http://schemas.microsoft.com/office/word/2010/wordprocessingShape" mc:Ignorable="w14 w15 w16se w16cid w16 w16cex w16sdtdh wp14">
+<w:ftr xmlns:wpc="http://schemas.microsoft.com/office/word/2010/wordprocessingCanvas" xmlns:cx="http://schemas.microsoft.com/office/drawing/2014/chartex" xmlns:cx1="http://schemas.microsoft.com/office/drawing/2015/9/8/chartex" xmlns:cx2="http://schemas.microsoft.com/office/drawing/2015/10/21/chartex" xmlns:cx3="http://schemas.microsoft.com/office/drawing/2016/5/9/chartex" xmlns:cx4="http://schemas.microsoft.com/office/drawing/2016/5/10/chartex" xmlns:cx5="http://schemas.microsoft.com/office/drawing/2016/5/11/chartex" xmlns:cx6="http://schemas.microsoft.com/office/drawing/2016/5/12/chartex" xmlns:cx7="http://schemas.microsoft.com/office/drawing/2016/5/13/chartex" xmlns:cx8="http://schemas.microsoft.com/office/drawing/2016/5/14/chartex" xmlns:mc="http://schemas.openxmlformats.org/markup-compatibility/2006" xmlns:aink="http://schemas.microsoft.com/office/drawing/2016/ink" xmlns:am3d="http://schemas.microsoft.com/office/drawing/2017/model3d" xmlns:o="urn:schemas-microsoft-com:office:office" xmlns:oel="http://schemas.microsoft.com/office/2019/extlst" xmlns:r="http://schemas.openxmlformats.org/officeDocument/2006/relationships" xmlns:m="http://schemas.openxmlformats.org/officeDocument/2006/math" xmlns:v="urn:schemas-microsoft-com:vml" xmlns:wp14="http://schemas.microsoft.com/office/word/2010/wordprocessingDrawing" xmlns:wp="http://schemas.openxmlformats.org/drawingml/2006/wordprocessingDrawing" xmlns:w10="urn:schemas-microsoft-com:office:word" xmlns:w="http://schemas.openxmlformats.org/wordprocessingml/2006/main" xmlns:w14="http://schemas.microsoft.com/office/word/2010/wordml" xmlns:w15="http://schemas.microsoft.com/office/word/2012/wordml" xmlns:w16cex="http://schemas.microsoft.com/office/word/2018/wordml/cex" xmlns:w16cid="http://schemas.microsoft.com/office/word/2016/wordml/cid" xmlns:w16="http://schemas.microsoft.com/office/word/2018/wordml" xmlns:w16sdtdh="http://schemas.microsoft.com/office/word/2020/wordml/sdtdatahash" xmlns:w16se="http://schemas.microsoft.com/office/word/2015/wordml/symex" xmlns:wpg="http://schemas.microsoft.com/office/word/2010/wordprocessingGroup" xmlns:wpi="http://schemas.microsoft.com/office/word/2010/wordprocessingInk" xmlns:wne="http://schemas.microsoft.com/office/word/2006/wordml" xmlns:wps="http://schemas.microsoft.com/office/word/2010/wordprocessingShape" mc:Ignorable="w14 w15 w16se w16cid w16 w16cex w16sdtdh wp14">
   <w:p>
     <w:pPr>
       <w:pStyle w:val="Footer"/>
@@ -16183,7 +16244,7 @@
 </file>
 
 <file path=word/footnotes.xml><?xml version="1.0" encoding="utf-8"?>
-<w:footnotes xmlns:wpc="http://schemas.microsoft.com/office/word/2010/wordprocessingCanvas" xmlns:cx="http://schemas.microsoft.com/office/drawing/2014/chartex" xmlns:cx1="http://schemas.microsoft.com/office/drawing/2015/9/8/chartex" xmlns:cx2="http://schemas.microsoft.com/office/drawing/2015/10/21/chartex" xmlns:cx3="http://schemas.microsoft.com/office/drawing/2016/5/9/chartex" xmlns:cx4="http://schemas.microsoft.com/office/drawing/2016/5/10/chartex" xmlns:cx5="http://schemas.microsoft.com/office/drawing/2016/5/11/chartex" xmlns:cx6="http://schemas.microsoft.com/office/drawing/2016/5/12/chartex" xmlns:cx7="http://schemas.microsoft.com/office/drawing/2016/5/13/chartex" xmlns:cx8="http://schemas.microsoft.com/office/drawing/2016/5/14/chartex" xmlns:mc="http://schemas.openxmlformats.org/markup-compatibility/2006" xmlns:aink="http://schemas.microsoft.com/office/drawing/2016/ink" xmlns:am3d="http://schemas.microsoft.com/office/drawing/2017/model3d" xmlns:o="urn:schemas-microsoft-com:office:office" xmlns:r="http://schemas.openxmlformats.org/officeDocument/2006/relationships" xmlns:m="http://schemas.openxmlformats.org/officeDocument/2006/math" xmlns:v="urn:schemas-microsoft-com:vml" xmlns:wp14="http://schemas.microsoft.com/office/word/2010/wordprocessingDrawing" xmlns:wp="http://schemas.openxmlformats.org/drawingml/2006/wordprocessingDrawing" xmlns:w10="urn:schemas-microsoft-com:office:word" xmlns:w="http://schemas.openxmlformats.org/wordprocessingml/2006/main" xmlns:w14="http://schemas.microsoft.com/office/word/2010/wordml" xmlns:w15="http://schemas.microsoft.com/office/word/2012/wordml" xmlns:w16cex="http://schemas.microsoft.com/office/word/2018/wordml/cex" xmlns:w16cid="http://schemas.microsoft.com/office/word/2016/wordml/cid" xmlns:w16="http://schemas.microsoft.com/office/word/2018/wordml" xmlns:w16sdtdh="http://schemas.microsoft.com/office/word/2020/wordml/sdtdatahash" xmlns:w16se="http://schemas.microsoft.com/office/word/2015/wordml/symex" xmlns:wpg="http://schemas.microsoft.com/office/word/2010/wordprocessingGroup" xmlns:wpi="http://schemas.microsoft.com/office/word/2010/wordprocessingInk" xmlns:wne="http://schemas.microsoft.com/office/word/2006/wordml" xmlns:wps="http://schemas.microsoft.com/office/word/2010/wordprocessingShape" mc:Ignorable="w14 w15 w16se w16cid w16 w16cex w16sdtdh wp14">
+<w:footnotes xmlns:wpc="http://schemas.microsoft.com/office/word/2010/wordprocessingCanvas" xmlns:cx="http://schemas.microsoft.com/office/drawing/2014/chartex" xmlns:cx1="http://schemas.microsoft.com/office/drawing/2015/9/8/chartex" xmlns:cx2="http://schemas.microsoft.com/office/drawing/2015/10/21/chartex" xmlns:cx3="http://schemas.microsoft.com/office/drawing/2016/5/9/chartex" xmlns:cx4="http://schemas.microsoft.com/office/drawing/2016/5/10/chartex" xmlns:cx5="http://schemas.microsoft.com/office/drawing/2016/5/11/chartex" xmlns:cx6="http://schemas.microsoft.com/office/drawing/2016/5/12/chartex" xmlns:cx7="http://schemas.microsoft.com/office/drawing/2016/5/13/chartex" xmlns:cx8="http://schemas.microsoft.com/office/drawing/2016/5/14/chartex" xmlns:mc="http://schemas.openxmlformats.org/markup-compatibility/2006" xmlns:aink="http://schemas.microsoft.com/office/drawing/2016/ink" xmlns:am3d="http://schemas.microsoft.com/office/drawing/2017/model3d" xmlns:o="urn:schemas-microsoft-com:office:office" xmlns:oel="http://schemas.microsoft.com/office/2019/extlst" xmlns:r="http://schemas.openxmlformats.org/officeDocument/2006/relationships" xmlns:m="http://schemas.openxmlformats.org/officeDocument/2006/math" xmlns:v="urn:schemas-microsoft-com:vml" xmlns:wp14="http://schemas.microsoft.com/office/word/2010/wordprocessingDrawing" xmlns:wp="http://schemas.openxmlformats.org/drawingml/2006/wordprocessingDrawing" xmlns:w10="urn:schemas-microsoft-com:office:word" xmlns:w="http://schemas.openxmlformats.org/wordprocessingml/2006/main" xmlns:w14="http://schemas.microsoft.com/office/word/2010/wordml" xmlns:w15="http://schemas.microsoft.com/office/word/2012/wordml" xmlns:w16cex="http://schemas.microsoft.com/office/word/2018/wordml/cex" xmlns:w16cid="http://schemas.microsoft.com/office/word/2016/wordml/cid" xmlns:w16="http://schemas.microsoft.com/office/word/2018/wordml" xmlns:w16sdtdh="http://schemas.microsoft.com/office/word/2020/wordml/sdtdatahash" xmlns:w16se="http://schemas.microsoft.com/office/word/2015/wordml/symex" xmlns:wpg="http://schemas.microsoft.com/office/word/2010/wordprocessingGroup" xmlns:wpi="http://schemas.microsoft.com/office/word/2010/wordprocessingInk" xmlns:wne="http://schemas.microsoft.com/office/word/2006/wordml" xmlns:wps="http://schemas.microsoft.com/office/word/2010/wordprocessingShape" mc:Ignorable="w14 w15 w16se w16cid w16 w16cex w16sdtdh wp14">
   <w:footnote w:type="separator" w:id="-1">
     <w:p>
       <w:r>
@@ -16210,7 +16271,7 @@
 </file>
 
 <file path=word/header1.xml><?xml version="1.0" encoding="utf-8"?>
-<w:hdr xmlns:wpc="http://schemas.microsoft.com/office/word/2010/wordprocessingCanvas" xmlns:cx="http://schemas.microsoft.com/office/drawing/2014/chartex" xmlns:cx1="http://schemas.microsoft.com/office/drawing/2015/9/8/chartex" xmlns:cx2="http://schemas.microsoft.com/office/drawing/2015/10/21/chartex" xmlns:cx3="http://schemas.microsoft.com/office/drawing/2016/5/9/chartex" xmlns:cx4="http://schemas.microsoft.com/office/drawing/2016/5/10/chartex" xmlns:cx5="http://schemas.microsoft.com/office/drawing/2016/5/11/chartex" xmlns:cx6="http://schemas.microsoft.com/office/drawing/2016/5/12/chartex" xmlns:cx7="http://schemas.microsoft.com/office/drawing/2016/5/13/chartex" xmlns:cx8="http://schemas.microsoft.com/office/drawing/2016/5/14/chartex" xmlns:mc="http://schemas.openxmlformats.org/markup-compatibility/2006" xmlns:aink="http://schemas.microsoft.com/office/drawing/2016/ink" xmlns:am3d="http://schemas.microsoft.com/office/drawing/2017/model3d" xmlns:o="urn:schemas-microsoft-com:office:office" xmlns:r="http://schemas.openxmlformats.org/officeDocument/2006/relationships" xmlns:m="http://schemas.openxmlformats.org/officeDocument/2006/math" xmlns:v="urn:schemas-microsoft-com:vml" xmlns:wp14="http://schemas.microsoft.com/office/word/2010/wordprocessingDrawing" xmlns:wp="http://schemas.openxmlformats.org/drawingml/2006/wordprocessingDrawing" xmlns:w10="urn:schemas-microsoft-com:office:word" xmlns:w="http://schemas.openxmlformats.org/wordprocessingml/2006/main" xmlns:w14="http://schemas.microsoft.com/office/word/2010/wordml" xmlns:w15="http://schemas.microsoft.com/office/word/2012/wordml" xmlns:w16cex="http://schemas.microsoft.com/office/word/2018/wordml/cex" xmlns:w16cid="http://schemas.microsoft.com/office/word/2016/wordml/cid" xmlns:w16="http://schemas.microsoft.com/office/word/2018/wordml" xmlns:w16sdtdh="http://schemas.microsoft.com/office/word/2020/wordml/sdtdatahash" xmlns:w16se="http://schemas.microsoft.com/office/word/2015/wordml/symex" xmlns:wpg="http://schemas.microsoft.com/office/word/2010/wordprocessingGroup" xmlns:wpi="http://schemas.microsoft.com/office/word/2010/wordprocessingInk" xmlns:wne="http://schemas.microsoft.com/office/word/2006/wordml" xmlns:wps="http://schemas.microsoft.com/office/word/2010/wordprocessingShape" mc:Ignorable="w14 w15 w16se w16cid w16 w16cex w16sdtdh wp14">
+<w:hdr xmlns:wpc="http://schemas.microsoft.com/office/word/2010/wordprocessingCanvas" xmlns:cx="http://schemas.microsoft.com/office/drawing/2014/chartex" xmlns:cx1="http://schemas.microsoft.com/office/drawing/2015/9/8/chartex" xmlns:cx2="http://schemas.microsoft.com/office/drawing/2015/10/21/chartex" xmlns:cx3="http://schemas.microsoft.com/office/drawing/2016/5/9/chartex" xmlns:cx4="http://schemas.microsoft.com/office/drawing/2016/5/10/chartex" xmlns:cx5="http://schemas.microsoft.com/office/drawing/2016/5/11/chartex" xmlns:cx6="http://schemas.microsoft.com/office/drawing/2016/5/12/chartex" xmlns:cx7="http://schemas.microsoft.com/office/drawing/2016/5/13/chartex" xmlns:cx8="http://schemas.microsoft.com/office/drawing/2016/5/14/chartex" xmlns:mc="http://schemas.openxmlformats.org/markup-compatibility/2006" xmlns:aink="http://schemas.microsoft.com/office/drawing/2016/ink" xmlns:am3d="http://schemas.microsoft.com/office/drawing/2017/model3d" xmlns:o="urn:schemas-microsoft-com:office:office" xmlns:oel="http://schemas.microsoft.com/office/2019/extlst" xmlns:r="http://schemas.openxmlformats.org/officeDocument/2006/relationships" xmlns:m="http://schemas.openxmlformats.org/officeDocument/2006/math" xmlns:v="urn:schemas-microsoft-com:vml" xmlns:wp14="http://schemas.microsoft.com/office/word/2010/wordprocessingDrawing" xmlns:wp="http://schemas.openxmlformats.org/drawingml/2006/wordprocessingDrawing" xmlns:w10="urn:schemas-microsoft-com:office:word" xmlns:w="http://schemas.openxmlformats.org/wordprocessingml/2006/main" xmlns:w14="http://schemas.microsoft.com/office/word/2010/wordml" xmlns:w15="http://schemas.microsoft.com/office/word/2012/wordml" xmlns:w16cex="http://schemas.microsoft.com/office/word/2018/wordml/cex" xmlns:w16cid="http://schemas.microsoft.com/office/word/2016/wordml/cid" xmlns:w16="http://schemas.microsoft.com/office/word/2018/wordml" xmlns:w16sdtdh="http://schemas.microsoft.com/office/word/2020/wordml/sdtdatahash" xmlns:w16se="http://schemas.microsoft.com/office/word/2015/wordml/symex" xmlns:wpg="http://schemas.microsoft.com/office/word/2010/wordprocessingGroup" xmlns:wpi="http://schemas.microsoft.com/office/word/2010/wordprocessingInk" xmlns:wne="http://schemas.microsoft.com/office/word/2006/wordml" xmlns:wps="http://schemas.microsoft.com/office/word/2010/wordprocessingShape" mc:Ignorable="w14 w15 w16se w16cid w16 w16cex w16sdtdh wp14">
   <w:p>
     <w:pPr>
       <w:pStyle w:val="Header1"/>
@@ -16301,7 +16362,7 @@
               <v:stroke joinstyle="miter"/>
               <v:path gradientshapeok="t" o:connecttype="rect"/>
             </v:shapetype>
-            <v:shape id="Text Box 2" o:spid="_x0000_s1026" type="#_x0000_t202" alt="&quot;&quot;" style="position:absolute;margin-left:0;margin-top:0;width:11in;height:66.75pt;z-index:-251620352;visibility:visible;mso-wrap-style:square;mso-width-percent:0;mso-height-percent:0;mso-wrap-distance-left:9pt;mso-wrap-distance-top:3.6pt;mso-wrap-distance-right:9pt;mso-wrap-distance-bottom:3.6pt;mso-position-horizontal:center;mso-position-horizontal-relative:page;mso-position-vertical:top;mso-position-vertical-relative:page;mso-width-percent:0;mso-height-percent:0;mso-width-relative:margin;mso-height-relative:margin;v-text-anchor:middle" o:gfxdata="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" fillcolor="#5a5a5a [2109]" stroked="f">
+            <v:shape id="Text Box 2" o:spid="_x0000_s1026" type="#_x0000_t202" alt="&quot;&quot;" style="position:absolute;margin-left:0;margin-top:0;width:11in;height:66.75pt;z-index:-251620352;visibility:visible;mso-wrap-style:square;mso-width-percent:0;mso-height-percent:0;mso-wrap-distance-left:9pt;mso-wrap-distance-top:3.6pt;mso-wrap-distance-right:9pt;mso-wrap-distance-bottom:3.6pt;mso-position-horizontal:center;mso-position-horizontal-relative:page;mso-position-vertical:top;mso-position-vertical-relative:page;mso-width-percent:0;mso-height-percent:0;mso-width-relative:margin;mso-height-relative:margin;v-text-anchor:middle" o:gfxdata="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" fillcolor="#5a5a5a [2109]" stroked="f">
               <v:fill opacity="9766f"/>
               <v:textbox inset="20mm,8mm">
                 <w:txbxContent>
@@ -16360,7 +16421,7 @@
       <w:rPr>
         <w:rFonts w:ascii="Times New Roman" w:hAnsi="Times New Roman" w:cs="Times New Roman"/>
       </w:rPr>
-      <w:t>4</w:t>
+      <w:t>3</w:t>
     </w:r>
     <w:r>
       <w:rPr>
@@ -16372,7 +16433,7 @@
       <w:rPr>
         <w:rFonts w:ascii="Times New Roman" w:hAnsi="Times New Roman" w:cs="Times New Roman"/>
       </w:rPr>
-      <w:t>December</w:t>
+      <w:t>August</w:t>
     </w:r>
     <w:r>
       <w:rPr>
@@ -16390,13 +16451,19 @@
       <w:rPr>
         <w:rFonts w:ascii="Times New Roman" w:hAnsi="Times New Roman" w:cs="Times New Roman"/>
       </w:rPr>
+      <w:t>9</w:t>
+    </w:r>
+    <w:r>
+      <w:rPr>
+        <w:rFonts w:ascii="Times New Roman" w:hAnsi="Times New Roman" w:cs="Times New Roman"/>
+      </w:rPr>
       <w:t>, 202</w:t>
     </w:r>
     <w:r>
       <w:rPr>
         <w:rFonts w:ascii="Times New Roman" w:hAnsi="Times New Roman" w:cs="Times New Roman"/>
       </w:rPr>
-      <w:t>1</w:t>
+      <w:t>2</w:t>
     </w:r>
   </w:p>
   <w:p/>
@@ -16404,7 +16471,7 @@
 </file>
 
 <file path=word/header2.xml><?xml version="1.0" encoding="utf-8"?>
-<w:hdr xmlns:wpc="http://schemas.microsoft.com/office/word/2010/wordprocessingCanvas" xmlns:cx="http://schemas.microsoft.com/office/drawing/2014/chartex" xmlns:cx1="http://schemas.microsoft.com/office/drawing/2015/9/8/chartex" xmlns:cx2="http://schemas.microsoft.com/office/drawing/2015/10/21/chartex" xmlns:cx3="http://schemas.microsoft.com/office/drawing/2016/5/9/chartex" xmlns:cx4="http://schemas.microsoft.com/office/drawing/2016/5/10/chartex" xmlns:cx5="http://schemas.microsoft.com/office/drawing/2016/5/11/chartex" xmlns:cx6="http://schemas.microsoft.com/office/drawing/2016/5/12/chartex" xmlns:cx7="http://schemas.microsoft.com/office/drawing/2016/5/13/chartex" xmlns:cx8="http://schemas.microsoft.com/office/drawing/2016/5/14/chartex" xmlns:mc="http://schemas.openxmlformats.org/markup-compatibility/2006" xmlns:aink="http://schemas.microsoft.com/office/drawing/2016/ink" xmlns:am3d="http://schemas.microsoft.com/office/drawing/2017/model3d" xmlns:o="urn:schemas-microsoft-com:office:office" xmlns:r="http://schemas.openxmlformats.org/officeDocument/2006/relationships" xmlns:m="http://schemas.openxmlformats.org/officeDocument/2006/math" xmlns:v="urn:schemas-microsoft-com:vml" xmlns:wp14="http://schemas.microsoft.com/office/word/2010/wordprocessingDrawing" xmlns:wp="http://schemas.openxmlformats.org/drawingml/2006/wordprocessingDrawing" xmlns:w10="urn:schemas-microsoft-com:office:word" xmlns:w="http://schemas.openxmlformats.org/wordprocessingml/2006/main" xmlns:w14="http://schemas.microsoft.com/office/word/2010/wordml" xmlns:w15="http://schemas.microsoft.com/office/word/2012/wordml" xmlns:w16cex="http://schemas.microsoft.com/office/word/2018/wordml/cex" xmlns:w16cid="http://schemas.microsoft.com/office/word/2016/wordml/cid" xmlns:w16="http://schemas.microsoft.com/office/word/2018/wordml" xmlns:w16sdtdh="http://schemas.microsoft.com/office/word/2020/wordml/sdtdatahash" xmlns:w16se="http://schemas.microsoft.com/office/word/2015/wordml/symex" xmlns:wpg="http://schemas.microsoft.com/office/word/2010/wordprocessingGroup" xmlns:wpi="http://schemas.microsoft.com/office/word/2010/wordprocessingInk" xmlns:wne="http://schemas.microsoft.com/office/word/2006/wordml" xmlns:wps="http://schemas.microsoft.com/office/word/2010/wordprocessingShape" mc:Ignorable="w14 w15 w16se w16cid w16 w16cex w16sdtdh wp14">
+<w:hdr xmlns:wpc="http://schemas.microsoft.com/office/word/2010/wordprocessingCanvas" xmlns:cx="http://schemas.microsoft.com/office/drawing/2014/chartex" xmlns:cx1="http://schemas.microsoft.com/office/drawing/2015/9/8/chartex" xmlns:cx2="http://schemas.microsoft.com/office/drawing/2015/10/21/chartex" xmlns:cx3="http://schemas.microsoft.com/office/drawing/2016/5/9/chartex" xmlns:cx4="http://schemas.microsoft.com/office/drawing/2016/5/10/chartex" xmlns:cx5="http://schemas.microsoft.com/office/drawing/2016/5/11/chartex" xmlns:cx6="http://schemas.microsoft.com/office/drawing/2016/5/12/chartex" xmlns:cx7="http://schemas.microsoft.com/office/drawing/2016/5/13/chartex" xmlns:cx8="http://schemas.microsoft.com/office/drawing/2016/5/14/chartex" xmlns:mc="http://schemas.openxmlformats.org/markup-compatibility/2006" xmlns:aink="http://schemas.microsoft.com/office/drawing/2016/ink" xmlns:am3d="http://schemas.microsoft.com/office/drawing/2017/model3d" xmlns:o="urn:schemas-microsoft-com:office:office" xmlns:oel="http://schemas.microsoft.com/office/2019/extlst" xmlns:r="http://schemas.openxmlformats.org/officeDocument/2006/relationships" xmlns:m="http://schemas.openxmlformats.org/officeDocument/2006/math" xmlns:v="urn:schemas-microsoft-com:vml" xmlns:wp14="http://schemas.microsoft.com/office/word/2010/wordprocessingDrawing" xmlns:wp="http://schemas.openxmlformats.org/drawingml/2006/wordprocessingDrawing" xmlns:w10="urn:schemas-microsoft-com:office:word" xmlns:w="http://schemas.openxmlformats.org/wordprocessingml/2006/main" xmlns:w14="http://schemas.microsoft.com/office/word/2010/wordml" xmlns:w15="http://schemas.microsoft.com/office/word/2012/wordml" xmlns:w16cex="http://schemas.microsoft.com/office/word/2018/wordml/cex" xmlns:w16cid="http://schemas.microsoft.com/office/word/2016/wordml/cid" xmlns:w16="http://schemas.microsoft.com/office/word/2018/wordml" xmlns:w16sdtdh="http://schemas.microsoft.com/office/word/2020/wordml/sdtdatahash" xmlns:w16se="http://schemas.microsoft.com/office/word/2015/wordml/symex" xmlns:wpg="http://schemas.microsoft.com/office/word/2010/wordprocessingGroup" xmlns:wpi="http://schemas.microsoft.com/office/word/2010/wordprocessingInk" xmlns:wne="http://schemas.microsoft.com/office/word/2006/wordml" xmlns:wps="http://schemas.microsoft.com/office/word/2010/wordprocessingShape" mc:Ignorable="w14 w15 w16se w16cid w16 w16cex w16sdtdh wp14">
   <w:p>
     <w:pPr>
       <w:pStyle w:val="Header"/>
@@ -16416,7 +16483,7 @@
 </file>
 
 <file path=word/numbering.xml><?xml version="1.0" encoding="utf-8"?>
-<w:numbering xmlns:wpc="http://schemas.microsoft.com/office/word/2010/wordprocessingCanvas" xmlns:cx="http://schemas.microsoft.com/office/drawing/2014/chartex" xmlns:cx1="http://schemas.microsoft.com/office/drawing/2015/9/8/chartex" xmlns:cx2="http://schemas.microsoft.com/office/drawing/2015/10/21/chartex" xmlns:cx3="http://schemas.microsoft.com/office/drawing/2016/5/9/chartex" xmlns:cx4="http://schemas.microsoft.com/office/drawing/2016/5/10/chartex" xmlns:cx5="http://schemas.microsoft.com/office/drawing/2016/5/11/chartex" xmlns:cx6="http://schemas.microsoft.com/office/drawing/2016/5/12/chartex" xmlns:cx7="http://schemas.microsoft.com/office/drawing/2016/5/13/chartex" xmlns:cx8="http://schemas.microsoft.com/office/drawing/2016/5/14/chartex" xmlns:mc="http://schemas.openxmlformats.org/markup-compatibility/2006" xmlns:aink="http://schemas.microsoft.com/office/drawing/2016/ink" xmlns:am3d="http://schemas.microsoft.com/office/drawing/2017/model3d" xmlns:o="urn:schemas-microsoft-com:office:office" xmlns:r="http://schemas.openxmlformats.org/officeDocument/2006/relationships" xmlns:m="http://schemas.openxmlformats.org/officeDocument/2006/math" xmlns:v="urn:schemas-microsoft-com:vml" xmlns:wp14="http://schemas.microsoft.com/office/word/2010/wordprocessingDrawing" xmlns:wp="http://schemas.openxmlformats.org/drawingml/2006/wordprocessingDrawing" xmlns:w10="urn:schemas-microsoft-com:office:word" xmlns:w="http://schemas.openxmlformats.org/wordprocessingml/2006/main" xmlns:w14="http://schemas.microsoft.com/office/word/2010/wordml" xmlns:w15="http://schemas.microsoft.com/office/word/2012/wordml" xmlns:w16cex="http://schemas.microsoft.com/office/word/2018/wordml/cex" xmlns:w16cid="http://schemas.microsoft.com/office/word/2016/wordml/cid" xmlns:w16="http://schemas.microsoft.com/office/word/2018/wordml" xmlns:w16sdtdh="http://schemas.microsoft.com/office/word/2020/wordml/sdtdatahash" xmlns:w16se="http://schemas.microsoft.com/office/word/2015/wordml/symex" xmlns:wpg="http://schemas.microsoft.com/office/word/2010/wordprocessingGroup" xmlns:wpi="http://schemas.microsoft.com/office/word/2010/wordprocessingInk" xmlns:wne="http://schemas.microsoft.com/office/word/2006/wordml" xmlns:wps="http://schemas.microsoft.com/office/word/2010/wordprocessingShape" mc:Ignorable="w14 w15 w16se w16cid w16 w16cex w16sdtdh wp14">
+<w:numbering xmlns:wpc="http://schemas.microsoft.com/office/word/2010/wordprocessingCanvas" xmlns:cx="http://schemas.microsoft.com/office/drawing/2014/chartex" xmlns:cx1="http://schemas.microsoft.com/office/drawing/2015/9/8/chartex" xmlns:cx2="http://schemas.microsoft.com/office/drawing/2015/10/21/chartex" xmlns:cx3="http://schemas.microsoft.com/office/drawing/2016/5/9/chartex" xmlns:cx4="http://schemas.microsoft.com/office/drawing/2016/5/10/chartex" xmlns:cx5="http://schemas.microsoft.com/office/drawing/2016/5/11/chartex" xmlns:cx6="http://schemas.microsoft.com/office/drawing/2016/5/12/chartex" xmlns:cx7="http://schemas.microsoft.com/office/drawing/2016/5/13/chartex" xmlns:cx8="http://schemas.microsoft.com/office/drawing/2016/5/14/chartex" xmlns:mc="http://schemas.openxmlformats.org/markup-compatibility/2006" xmlns:aink="http://schemas.microsoft.com/office/drawing/2016/ink" xmlns:am3d="http://schemas.microsoft.com/office/drawing/2017/model3d" xmlns:o="urn:schemas-microsoft-com:office:office" xmlns:oel="http://schemas.microsoft.com/office/2019/extlst" xmlns:r="http://schemas.openxmlformats.org/officeDocument/2006/relationships" xmlns:m="http://schemas.openxmlformats.org/officeDocument/2006/math" xmlns:v="urn:schemas-microsoft-com:vml" xmlns:wp14="http://schemas.microsoft.com/office/word/2010/wordprocessingDrawing" xmlns:wp="http://schemas.openxmlformats.org/drawingml/2006/wordprocessingDrawing" xmlns:w10="urn:schemas-microsoft-com:office:word" xmlns:w="http://schemas.openxmlformats.org/wordprocessingml/2006/main" xmlns:w14="http://schemas.microsoft.com/office/word/2010/wordml" xmlns:w15="http://schemas.microsoft.com/office/word/2012/wordml" xmlns:w16cex="http://schemas.microsoft.com/office/word/2018/wordml/cex" xmlns:w16cid="http://schemas.microsoft.com/office/word/2016/wordml/cid" xmlns:w16="http://schemas.microsoft.com/office/word/2018/wordml" xmlns:w16sdtdh="http://schemas.microsoft.com/office/word/2020/wordml/sdtdatahash" xmlns:w16se="http://schemas.microsoft.com/office/word/2015/wordml/symex" xmlns:wpg="http://schemas.microsoft.com/office/word/2010/wordprocessingGroup" xmlns:wpi="http://schemas.microsoft.com/office/word/2010/wordprocessingInk" xmlns:wne="http://schemas.microsoft.com/office/word/2006/wordml" xmlns:wps="http://schemas.microsoft.com/office/word/2010/wordprocessingShape" mc:Ignorable="w14 w15 w16se w16cid w16 w16cex w16sdtdh wp14">
   <w:abstractNum w:abstractNumId="0" w15:restartNumberingAfterBreak="0">
     <w:nsid w:val="FFFFFF7F"/>
     <w:multiLevelType w:val="singleLevel"/>
@@ -20495,121 +20562,121 @@
       </w:rPr>
     </w:lvl>
   </w:abstractNum>
-  <w:num w:numId="1">
+  <w:num w:numId="1" w16cid:durableId="1655645070">
     <w:abstractNumId w:val="29"/>
   </w:num>
-  <w:num w:numId="2">
+  <w:num w:numId="2" w16cid:durableId="489910775">
     <w:abstractNumId w:val="38"/>
   </w:num>
-  <w:num w:numId="3">
+  <w:num w:numId="3" w16cid:durableId="1291089512">
     <w:abstractNumId w:val="19"/>
   </w:num>
-  <w:num w:numId="4">
+  <w:num w:numId="4" w16cid:durableId="819275535">
     <w:abstractNumId w:val="27"/>
   </w:num>
-  <w:num w:numId="5">
+  <w:num w:numId="5" w16cid:durableId="1396125705">
     <w:abstractNumId w:val="15"/>
   </w:num>
-  <w:num w:numId="6">
+  <w:num w:numId="6" w16cid:durableId="1085803410">
     <w:abstractNumId w:val="9"/>
   </w:num>
-  <w:num w:numId="7">
+  <w:num w:numId="7" w16cid:durableId="2063477428">
     <w:abstractNumId w:val="37"/>
   </w:num>
-  <w:num w:numId="8">
+  <w:num w:numId="8" w16cid:durableId="33360087">
     <w:abstractNumId w:val="14"/>
   </w:num>
-  <w:num w:numId="9">
+  <w:num w:numId="9" w16cid:durableId="2022121347">
     <w:abstractNumId w:val="40"/>
   </w:num>
-  <w:num w:numId="10">
+  <w:num w:numId="10" w16cid:durableId="1307198519">
     <w:abstractNumId w:val="33"/>
   </w:num>
-  <w:num w:numId="11">
+  <w:num w:numId="11" w16cid:durableId="1854762557">
     <w:abstractNumId w:val="4"/>
   </w:num>
-  <w:num w:numId="12">
+  <w:num w:numId="12" w16cid:durableId="866479509">
     <w:abstractNumId w:val="12"/>
   </w:num>
-  <w:num w:numId="13">
+  <w:num w:numId="13" w16cid:durableId="1799490661">
     <w:abstractNumId w:val="18"/>
   </w:num>
-  <w:num w:numId="14">
+  <w:num w:numId="14" w16cid:durableId="1480658890">
     <w:abstractNumId w:val="26"/>
   </w:num>
-  <w:num w:numId="15">
+  <w:num w:numId="15" w16cid:durableId="1282607615">
     <w:abstractNumId w:val="22"/>
   </w:num>
-  <w:num w:numId="16">
+  <w:num w:numId="16" w16cid:durableId="16010648">
     <w:abstractNumId w:val="8"/>
   </w:num>
-  <w:num w:numId="17">
+  <w:num w:numId="17" w16cid:durableId="731318258">
     <w:abstractNumId w:val="28"/>
   </w:num>
-  <w:num w:numId="18">
+  <w:num w:numId="18" w16cid:durableId="1085568881">
     <w:abstractNumId w:val="41"/>
   </w:num>
-  <w:num w:numId="19">
+  <w:num w:numId="19" w16cid:durableId="730348802">
     <w:abstractNumId w:val="11"/>
   </w:num>
-  <w:num w:numId="20">
+  <w:num w:numId="20" w16cid:durableId="204371729">
     <w:abstractNumId w:val="31"/>
   </w:num>
-  <w:num w:numId="21">
+  <w:num w:numId="21" w16cid:durableId="461583585">
     <w:abstractNumId w:val="13"/>
   </w:num>
-  <w:num w:numId="22">
+  <w:num w:numId="22" w16cid:durableId="1153179963">
     <w:abstractNumId w:val="23"/>
   </w:num>
-  <w:num w:numId="23">
+  <w:num w:numId="23" w16cid:durableId="1712799117">
     <w:abstractNumId w:val="25"/>
   </w:num>
-  <w:num w:numId="24">
+  <w:num w:numId="24" w16cid:durableId="90706756">
     <w:abstractNumId w:val="21"/>
   </w:num>
-  <w:num w:numId="25">
+  <w:num w:numId="25" w16cid:durableId="767192619">
     <w:abstractNumId w:val="24"/>
   </w:num>
-  <w:num w:numId="26">
+  <w:num w:numId="26" w16cid:durableId="45882803">
     <w:abstractNumId w:val="10"/>
   </w:num>
-  <w:num w:numId="27">
+  <w:num w:numId="27" w16cid:durableId="2023697756">
     <w:abstractNumId w:val="35"/>
   </w:num>
-  <w:num w:numId="28">
+  <w:num w:numId="28" w16cid:durableId="1948388023">
     <w:abstractNumId w:val="17"/>
   </w:num>
-  <w:num w:numId="29">
+  <w:num w:numId="29" w16cid:durableId="1156844122">
     <w:abstractNumId w:val="6"/>
   </w:num>
-  <w:num w:numId="30">
+  <w:num w:numId="30" w16cid:durableId="20715949">
     <w:abstractNumId w:val="20"/>
   </w:num>
-  <w:num w:numId="31">
+  <w:num w:numId="31" w16cid:durableId="665670036">
     <w:abstractNumId w:val="5"/>
   </w:num>
-  <w:num w:numId="32">
+  <w:num w:numId="32" w16cid:durableId="2042394204">
     <w:abstractNumId w:val="30"/>
   </w:num>
-  <w:num w:numId="33">
+  <w:num w:numId="33" w16cid:durableId="1786346083">
     <w:abstractNumId w:val="32"/>
   </w:num>
-  <w:num w:numId="34">
+  <w:num w:numId="34" w16cid:durableId="869681618">
     <w:abstractNumId w:val="3"/>
   </w:num>
-  <w:num w:numId="35">
+  <w:num w:numId="35" w16cid:durableId="321399568">
     <w:abstractNumId w:val="1"/>
   </w:num>
-  <w:num w:numId="36">
+  <w:num w:numId="36" w16cid:durableId="1843856943">
     <w:abstractNumId w:val="2"/>
   </w:num>
-  <w:num w:numId="37">
+  <w:num w:numId="37" w16cid:durableId="996229054">
     <w:abstractNumId w:val="0"/>
   </w:num>
-  <w:num w:numId="38">
+  <w:num w:numId="38" w16cid:durableId="814103767">
     <w:abstractNumId w:val="36"/>
   </w:num>
-  <w:num w:numId="39">
+  <w:num w:numId="39" w16cid:durableId="1508910907">
     <w:abstractNumId w:val="30"/>
     <w:lvlOverride w:ilvl="0">
       <w:startOverride w:val="1"/>
@@ -20639,7 +20706,7 @@
       <w:startOverride w:val="1"/>
     </w:lvlOverride>
   </w:num>
-  <w:num w:numId="40">
+  <w:num w:numId="40" w16cid:durableId="666632456">
     <w:abstractNumId w:val="30"/>
     <w:lvlOverride w:ilvl="0">
       <w:startOverride w:val="1"/>
@@ -20669,7 +20736,7 @@
       <w:startOverride w:val="1"/>
     </w:lvlOverride>
   </w:num>
-  <w:num w:numId="41">
+  <w:num w:numId="41" w16cid:durableId="53429273">
     <w:abstractNumId w:val="30"/>
     <w:lvlOverride w:ilvl="0">
       <w:startOverride w:val="1"/>
@@ -20699,7 +20766,7 @@
       <w:startOverride w:val="1"/>
     </w:lvlOverride>
   </w:num>
-  <w:num w:numId="42">
+  <w:num w:numId="42" w16cid:durableId="1230113948">
     <w:abstractNumId w:val="30"/>
     <w:lvlOverride w:ilvl="0">
       <w:startOverride w:val="1"/>
@@ -20729,7 +20796,7 @@
       <w:startOverride w:val="1"/>
     </w:lvlOverride>
   </w:num>
-  <w:num w:numId="43">
+  <w:num w:numId="43" w16cid:durableId="289937308">
     <w:abstractNumId w:val="30"/>
     <w:lvlOverride w:ilvl="0">
       <w:startOverride w:val="1"/>
@@ -20759,7 +20826,7 @@
       <w:startOverride w:val="1"/>
     </w:lvlOverride>
   </w:num>
-  <w:num w:numId="44">
+  <w:num w:numId="44" w16cid:durableId="1067220532">
     <w:abstractNumId w:val="30"/>
     <w:lvlOverride w:ilvl="0">
       <w:startOverride w:val="1"/>
@@ -20789,7 +20856,7 @@
       <w:startOverride w:val="1"/>
     </w:lvlOverride>
   </w:num>
-  <w:num w:numId="45">
+  <w:num w:numId="45" w16cid:durableId="68768351">
     <w:abstractNumId w:val="30"/>
     <w:lvlOverride w:ilvl="0">
       <w:startOverride w:val="1"/>
@@ -20819,19 +20886,19 @@
       <w:startOverride w:val="1"/>
     </w:lvlOverride>
   </w:num>
-  <w:num w:numId="46">
+  <w:num w:numId="46" w16cid:durableId="775949706">
     <w:abstractNumId w:val="34"/>
   </w:num>
-  <w:num w:numId="47">
+  <w:num w:numId="47" w16cid:durableId="1092700527">
     <w:abstractNumId w:val="7"/>
   </w:num>
-  <w:num w:numId="48">
+  <w:num w:numId="48" w16cid:durableId="1192567602">
     <w:abstractNumId w:val="42"/>
   </w:num>
-  <w:num w:numId="49">
+  <w:num w:numId="49" w16cid:durableId="1491750854">
     <w:abstractNumId w:val="39"/>
   </w:num>
-  <w:num w:numId="50">
+  <w:num w:numId="50" w16cid:durableId="583027876">
     <w:abstractNumId w:val="16"/>
   </w:num>
   <w:numIdMacAtCleanup w:val="12"/>
@@ -22275,7 +22342,7 @@
 </file>
 
 <file path=word/glossary/document.xml><?xml version="1.0" encoding="utf-8"?>
-<w:glossaryDocument xmlns:wpc="http://schemas.microsoft.com/office/word/2010/wordprocessingCanvas" xmlns:cx="http://schemas.microsoft.com/office/drawing/2014/chartex" xmlns:cx1="http://schemas.microsoft.com/office/drawing/2015/9/8/chartex" xmlns:cx2="http://schemas.microsoft.com/office/drawing/2015/10/21/chartex" xmlns:cx3="http://schemas.microsoft.com/office/drawing/2016/5/9/chartex" xmlns:cx4="http://schemas.microsoft.com/office/drawing/2016/5/10/chartex" xmlns:cx5="http://schemas.microsoft.com/office/drawing/2016/5/11/chartex" xmlns:cx6="http://schemas.microsoft.com/office/drawing/2016/5/12/chartex" xmlns:cx7="http://schemas.microsoft.com/office/drawing/2016/5/13/chartex" xmlns:cx8="http://schemas.microsoft.com/office/drawing/2016/5/14/chartex" xmlns:mc="http://schemas.openxmlformats.org/markup-compatibility/2006" xmlns:aink="http://schemas.microsoft.com/office/drawing/2016/ink" xmlns:am3d="http://schemas.microsoft.com/office/drawing/2017/model3d" xmlns:o="urn:schemas-microsoft-com:office:office" xmlns:r="http://schemas.openxmlformats.org/officeDocument/2006/relationships" xmlns:m="http://schemas.openxmlformats.org/officeDocument/2006/math" xmlns:v="urn:schemas-microsoft-com:vml" xmlns:wp14="http://schemas.microsoft.com/office/word/2010/wordprocessingDrawing" xmlns:wp="http://schemas.openxmlformats.org/drawingml/2006/wordprocessingDrawing" xmlns:w10="urn:schemas-microsoft-com:office:word" xmlns:w="http://schemas.openxmlformats.org/wordprocessingml/2006/main" xmlns:w14="http://schemas.microsoft.com/office/word/2010/wordml" xmlns:w15="http://schemas.microsoft.com/office/word/2012/wordml" xmlns:w16cex="http://schemas.microsoft.com/office/word/2018/wordml/cex" xmlns:w16cid="http://schemas.microsoft.com/office/word/2016/wordml/cid" xmlns:w16="http://schemas.microsoft.com/office/word/2018/wordml" xmlns:w16sdtdh="http://schemas.microsoft.com/office/word/2020/wordml/sdtdatahash" xmlns:w16se="http://schemas.microsoft.com/office/word/2015/wordml/symex" xmlns:wpg="http://schemas.microsoft.com/office/word/2010/wordprocessingGroup" xmlns:wpi="http://schemas.microsoft.com/office/word/2010/wordprocessingInk" xmlns:wne="http://schemas.microsoft.com/office/word/2006/wordml" xmlns:wps="http://schemas.microsoft.com/office/word/2010/wordprocessingShape" mc:Ignorable="w14 w15 w16se w16cid w16 w16cex w16sdtdh wp14">
+<w:glossaryDocument xmlns:wpc="http://schemas.microsoft.com/office/word/2010/wordprocessingCanvas" xmlns:cx="http://schemas.microsoft.com/office/drawing/2014/chartex" xmlns:cx1="http://schemas.microsoft.com/office/drawing/2015/9/8/chartex" xmlns:cx2="http://schemas.microsoft.com/office/drawing/2015/10/21/chartex" xmlns:cx3="http://schemas.microsoft.com/office/drawing/2016/5/9/chartex" xmlns:cx4="http://schemas.microsoft.com/office/drawing/2016/5/10/chartex" xmlns:cx5="http://schemas.microsoft.com/office/drawing/2016/5/11/chartex" xmlns:cx6="http://schemas.microsoft.com/office/drawing/2016/5/12/chartex" xmlns:cx7="http://schemas.microsoft.com/office/drawing/2016/5/13/chartex" xmlns:cx8="http://schemas.microsoft.com/office/drawing/2016/5/14/chartex" xmlns:mc="http://schemas.openxmlformats.org/markup-compatibility/2006" xmlns:aink="http://schemas.microsoft.com/office/drawing/2016/ink" xmlns:am3d="http://schemas.microsoft.com/office/drawing/2017/model3d" xmlns:o="urn:schemas-microsoft-com:office:office" xmlns:oel="http://schemas.microsoft.com/office/2019/extlst" xmlns:r="http://schemas.openxmlformats.org/officeDocument/2006/relationships" xmlns:m="http://schemas.openxmlformats.org/officeDocument/2006/math" xmlns:v="urn:schemas-microsoft-com:vml" xmlns:wp14="http://schemas.microsoft.com/office/word/2010/wordprocessingDrawing" xmlns:wp="http://schemas.openxmlformats.org/drawingml/2006/wordprocessingDrawing" xmlns:w10="urn:schemas-microsoft-com:office:word" xmlns:w="http://schemas.openxmlformats.org/wordprocessingml/2006/main" xmlns:w14="http://schemas.microsoft.com/office/word/2010/wordml" xmlns:w15="http://schemas.microsoft.com/office/word/2012/wordml" xmlns:w16cex="http://schemas.microsoft.com/office/word/2018/wordml/cex" xmlns:w16cid="http://schemas.microsoft.com/office/word/2016/wordml/cid" xmlns:w16="http://schemas.microsoft.com/office/word/2018/wordml" xmlns:w16sdtdh="http://schemas.microsoft.com/office/word/2020/wordml/sdtdatahash" xmlns:w16se="http://schemas.microsoft.com/office/word/2015/wordml/symex" xmlns:wpg="http://schemas.microsoft.com/office/word/2010/wordprocessingGroup" xmlns:wpi="http://schemas.microsoft.com/office/word/2010/wordprocessingInk" xmlns:wne="http://schemas.microsoft.com/office/word/2006/wordml" xmlns:wps="http://schemas.microsoft.com/office/word/2010/wordprocessingShape" mc:Ignorable="w14 w15 w16se w16cid w16 w16cex w16sdtdh wp14">
   <w:docParts>
     <w:docPart>
       <w:docPartPr>
@@ -22366,7 +22433,7 @@
     <w:charset w:val="00"/>
     <w:family w:val="modern"/>
     <w:pitch w:val="fixed"/>
-    <w:sig w:usb0="E0002EFF" w:usb1="C0007843" w:usb2="00000009" w:usb3="00000000" w:csb0="000001FF" w:csb1="00000000"/>
+    <w:sig w:usb0="E0002AFF" w:usb1="C0007843" w:usb2="00000009" w:usb3="00000000" w:csb0="000001FF" w:csb1="00000000"/>
   </w:font>
   <w:font w:name="Times New Roman">
     <w:panose1 w:val="02020603050405020304"/>
@@ -22401,7 +22468,7 @@
     <w:charset w:val="00"/>
     <w:family w:val="swiss"/>
     <w:pitch w:val="variable"/>
-    <w:sig w:usb0="E0002EFF" w:usb1="C000785B" w:usb2="00000009" w:usb3="00000000" w:csb0="000001FF" w:csb1="00000000"/>
+    <w:sig w:usb0="E0002AFF" w:usb1="C0007843" w:usb2="00000009" w:usb3="00000000" w:csb0="000001FF" w:csb1="00000000"/>
   </w:font>
   <w:font w:name="Gill Sans MT">
     <w:panose1 w:val="020B0502020104020203"/>
@@ -22422,7 +22489,7 @@
     <w:charset w:val="00"/>
     <w:family w:val="roman"/>
     <w:pitch w:val="variable"/>
-    <w:sig w:usb0="E00006FF" w:usb1="420024FF" w:usb2="02000000" w:usb3="00000000" w:csb0="0000019F" w:csb1="00000000"/>
+    <w:sig w:usb0="E00002FF" w:usb1="400004FF" w:usb2="00000000" w:usb3="00000000" w:csb0="0000019F" w:csb1="00000000"/>
   </w:font>
   <w:font w:name="Calibri">
     <w:panose1 w:val="020F0502020204030204"/>
@@ -22487,6 +22554,7 @@
     <w:rsid w:val="00C85FE7"/>
     <w:rsid w:val="00CD3B0A"/>
     <w:rsid w:val="00CD7C95"/>
+    <w:rsid w:val="00D0187A"/>
     <w:rsid w:val="00D0263A"/>
     <w:rsid w:val="00DB7AC3"/>
     <w:rsid w:val="00DC1E9E"/>
@@ -23168,10 +23236,6 @@
 </file>
 
 <file path=customXml/item1.xml><?xml version="1.0" encoding="utf-8"?>
-<b:Sources xmlns:b="http://schemas.openxmlformats.org/officeDocument/2006/bibliography" xmlns="http://schemas.openxmlformats.org/officeDocument/2006/bibliography" SelectedStyle="\APASixthEditionOfficeOnline.xsl" StyleName="APA" Version="6"/>
-</file>
-
-<file path=customXml/item2.xml><?xml version="1.0" encoding="utf-8"?>
 <?mso-contentType ?>
 <FormTemplates xmlns="http://schemas.microsoft.com/sharepoint/v3/contenttype/forms">
   <Display>DocumentLibraryForm</Display>
@@ -23180,7 +23244,23 @@
 </FormTemplates>
 </file>
 
+<file path=customXml/item2.xml><?xml version="1.0" encoding="utf-8"?>
+<b:Sources xmlns:b="http://schemas.openxmlformats.org/officeDocument/2006/bibliography" xmlns="http://schemas.openxmlformats.org/officeDocument/2006/bibliography" SelectedStyle="\APASixthEditionOfficeOnline.xsl" StyleName="APA" Version="6"/>
+</file>
+
 <file path=customXml/item3.xml><?xml version="1.0" encoding="utf-8"?>
+<p:properties xmlns:p="http://schemas.microsoft.com/office/2006/metadata/properties" xmlns:xsi="http://www.w3.org/2001/XMLSchema-instance" xmlns:pc="http://schemas.microsoft.com/office/infopath/2007/PartnerControls">
+  <documentManagement>
+    <MediaServiceKeyPoints xmlns="0aa39948-3de8-40e0-98e7-bf846ca05556" xsi:nil="true"/>
+    <lcf76f155ced4ddcb4097134ff3c332f xmlns="0aa39948-3de8-40e0-98e7-bf846ca05556">
+      <Terms xmlns="http://schemas.microsoft.com/office/infopath/2007/PartnerControls"/>
+    </lcf76f155ced4ddcb4097134ff3c332f>
+    <TaxCatchAll xmlns="abb1820a-26b6-44f2-b938-9861746a7b9a" xsi:nil="true"/>
+  </documentManagement>
+</p:properties>
+</file>
+
+<file path=customXml/item4.xml><?xml version="1.0" encoding="utf-8"?>
 <ct:contentTypeSchema xmlns:ct="http://schemas.microsoft.com/office/2006/metadata/contentType" xmlns:ma="http://schemas.microsoft.com/office/2006/metadata/properties/metaAttributes" ct:_="" ma:_="" ma:contentTypeName="Document" ma:contentTypeID="0x01010032561353110FEA42BAAF301666702FCF" ma:contentTypeVersion="13" ma:contentTypeDescription="Create a new document." ma:contentTypeScope="" ma:versionID="1971c52690794fce746f6f05770e5404">
   <xsd:schema xmlns:xsd="http://www.w3.org/2001/XMLSchema" xmlns:xs="http://www.w3.org/2001/XMLSchema" xmlns:p="http://schemas.microsoft.com/office/2006/metadata/properties" xmlns:ns2="0aa39948-3de8-40e0-98e7-bf846ca05556" xmlns:ns3="abb1820a-26b6-44f2-b938-9861746a7b9a" targetNamespace="http://schemas.microsoft.com/office/2006/metadata/properties" ma:root="true" ma:fieldsID="2a7e4d74a27da4d52af6b51af46d5402" ns2:_="" ns3:_="">
     <xsd:import namespace="0aa39948-3de8-40e0-98e7-bf846ca05556"/>
@@ -23405,19 +23485,15 @@
 </ct:contentTypeSchema>
 </file>
 
-<file path=customXml/item4.xml><?xml version="1.0" encoding="utf-8"?>
-<p:properties xmlns:p="http://schemas.microsoft.com/office/2006/metadata/properties" xmlns:xsi="http://www.w3.org/2001/XMLSchema-instance" xmlns:pc="http://schemas.microsoft.com/office/infopath/2007/PartnerControls">
-  <documentManagement>
-    <MediaServiceKeyPoints xmlns="0aa39948-3de8-40e0-98e7-bf846ca05556" xsi:nil="true"/>
-    <lcf76f155ced4ddcb4097134ff3c332f xmlns="0aa39948-3de8-40e0-98e7-bf846ca05556">
-      <Terms xmlns="http://schemas.microsoft.com/office/infopath/2007/PartnerControls"/>
-    </lcf76f155ced4ddcb4097134ff3c332f>
-    <TaxCatchAll xmlns="abb1820a-26b6-44f2-b938-9861746a7b9a" xsi:nil="true"/>
-  </documentManagement>
-</p:properties>
+<file path=customXml/itemProps1.xml><?xml version="1.0" encoding="utf-8"?>
+<ds:datastoreItem xmlns:ds="http://schemas.openxmlformats.org/officeDocument/2006/customXml" ds:itemID="{89E3B718-8B27-48AF-8E10-37ABDC429EC0}">
+  <ds:schemaRefs>
+    <ds:schemaRef ds:uri="http://schemas.microsoft.com/sharepoint/v3/contenttype/forms"/>
+  </ds:schemaRefs>
+</ds:datastoreItem>
 </file>
 
-<file path=customXml/itemProps1.xml><?xml version="1.0" encoding="utf-8"?>
+<file path=customXml/itemProps2.xml><?xml version="1.0" encoding="utf-8"?>
 <ds:datastoreItem xmlns:ds="http://schemas.openxmlformats.org/officeDocument/2006/customXml" ds:itemID="{92462C11-B7F3-5845-968F-5B9573813F38}">
   <ds:schemaRefs>
     <ds:schemaRef ds:uri="http://schemas.openxmlformats.org/officeDocument/2006/bibliography"/>
@@ -23425,24 +23501,32 @@
 </ds:datastoreItem>
 </file>
 
-<file path=customXml/itemProps2.xml><?xml version="1.0" encoding="utf-8"?>
-<ds:datastoreItem xmlns:ds="http://schemas.openxmlformats.org/officeDocument/2006/customXml" ds:itemID="{89E3B718-8B27-48AF-8E10-37ABDC429EC0}">
+<file path=customXml/itemProps3.xml><?xml version="1.0" encoding="utf-8"?>
+<ds:datastoreItem xmlns:ds="http://schemas.openxmlformats.org/officeDocument/2006/customXml" ds:itemID="{F2AE156F-FAD6-48D0-AB60-1722333C8362}">
   <ds:schemaRefs>
-    <ds:schemaRef ds:uri="http://schemas.microsoft.com/sharepoint/v3/contenttype/forms"/>
+    <ds:schemaRef ds:uri="http://schemas.microsoft.com/office/2006/metadata/properties"/>
+    <ds:schemaRef ds:uri="http://schemas.microsoft.com/office/infopath/2007/PartnerControls"/>
+    <ds:schemaRef ds:uri="0aa39948-3de8-40e0-98e7-bf846ca05556"/>
+    <ds:schemaRef ds:uri="abb1820a-26b6-44f2-b938-9861746a7b9a"/>
   </ds:schemaRefs>
 </ds:datastoreItem>
 </file>
 
-<file path=customXml/itemProps3.xml><?xml version="1.0" encoding="utf-8"?>
-<ds:datastoreItem xmlns:ds="http://schemas.openxmlformats.org/officeDocument/2006/customXml" ds:itemID="{CDC0D1B6-FDEA-459E-8037-77C4376DF6D5}"/>
-</file>
-
 <file path=customXml/itemProps4.xml><?xml version="1.0" encoding="utf-8"?>
-<ds:datastoreItem xmlns:ds="http://schemas.openxmlformats.org/officeDocument/2006/customXml" ds:itemID="{F2AE156F-FAD6-48D0-AB60-1722333C8362}">
+<ds:datastoreItem xmlns:ds="http://schemas.openxmlformats.org/officeDocument/2006/customXml" ds:itemID="{CDC0D1B6-FDEA-459E-8037-77C4376DF6D5}">
   <ds:schemaRefs>
+    <ds:schemaRef ds:uri="http://schemas.microsoft.com/office/2006/metadata/contentType"/>
+    <ds:schemaRef ds:uri="http://schemas.microsoft.com/office/2006/metadata/properties/metaAttributes"/>
+    <ds:schemaRef ds:uri="http://www.w3.org/2001/XMLSchema"/>
     <ds:schemaRef ds:uri="http://schemas.microsoft.com/office/2006/metadata/properties"/>
+    <ds:schemaRef ds:uri="0aa39948-3de8-40e0-98e7-bf846ca05556"/>
+    <ds:schemaRef ds:uri="abb1820a-26b6-44f2-b938-9861746a7b9a"/>
+    <ds:schemaRef ds:uri="http://schemas.microsoft.com/office/2006/documentManagement/types"/>
     <ds:schemaRef ds:uri="http://schemas.microsoft.com/office/infopath/2007/PartnerControls"/>
-    <ds:schemaRef ds:uri="71af3243-3dd4-4a8d-8c0d-dd76da1f02a5"/>
+    <ds:schemaRef ds:uri="http://schemas.openxmlformats.org/package/2006/metadata/core-properties"/>
+    <ds:schemaRef ds:uri="http://purl.org/dc/elements/1.1/"/>
+    <ds:schemaRef ds:uri="http://purl.org/dc/terms/"/>
+    <ds:schemaRef ds:uri="http://schemas.microsoft.com/internal/obd"/>
   </ds:schemaRefs>
 </ds:datastoreItem>
 </file>
</xml_diff>